<commit_message>
Updated game design, technical design, and project
Small changes made to game design.
Added clerk, inventory, inventoryitem, inventoryitemdatabase, and common
classes to unity project, updated player class.
Expanded enemy class, made changes to playerstats, icon, clerk,
inventoryitem, and player classes in the technical document
</commit_message>
<xml_diff>
--- a/TechnicalDesign/RPGHero_Technical_Document.docx
+++ b/TechnicalDesign/RPGHero_Technical_Document.docx
@@ -397,7 +397,7 @@
           <w:r>
             <w:fldChar w:fldCharType="separate"/>
           </w:r>
-          <w:hyperlink w:anchor="_Toc408957886" w:history="1">
+          <w:hyperlink w:anchor="_Toc409378257" w:history="1">
             <w:r>
               <w:rPr>
                 <w:rStyle w:val="Hyperlink"/>
@@ -424,7 +424,7 @@
                 <w:noProof/>
                 <w:webHidden/>
               </w:rPr>
-              <w:instrText xml:space="preserve"> PAGEREF _Toc408957886 \h </w:instrText>
+              <w:instrText xml:space="preserve"> PAGEREF _Toc409378257 \h </w:instrText>
             </w:r>
             <w:r>
               <w:rPr>
@@ -469,7 +469,7 @@
               <w:lang w:val="en-CA" w:eastAsia="en-CA"/>
             </w:rPr>
           </w:pPr>
-          <w:hyperlink w:anchor="_Toc408957887" w:history="1">
+          <w:hyperlink w:anchor="_Toc409378258" w:history="1">
             <w:r>
               <w:rPr>
                 <w:rStyle w:val="Hyperlink"/>
@@ -496,7 +496,7 @@
                 <w:noProof/>
                 <w:webHidden/>
               </w:rPr>
-              <w:instrText xml:space="preserve"> PAGEREF _Toc408957887 \h </w:instrText>
+              <w:instrText xml:space="preserve"> PAGEREF _Toc409378258 \h </w:instrText>
             </w:r>
             <w:r>
               <w:rPr>
@@ -541,7 +541,7 @@
               <w:lang w:val="en-CA" w:eastAsia="en-CA"/>
             </w:rPr>
           </w:pPr>
-          <w:hyperlink w:anchor="_Toc408957888" w:history="1">
+          <w:hyperlink w:anchor="_Toc409378259" w:history="1">
             <w:r>
               <w:rPr>
                 <w:rStyle w:val="Hyperlink"/>
@@ -568,7 +568,7 @@
                 <w:noProof/>
                 <w:webHidden/>
               </w:rPr>
-              <w:instrText xml:space="preserve"> PAGEREF _Toc408957888 \h </w:instrText>
+              <w:instrText xml:space="preserve"> PAGEREF _Toc409378259 \h </w:instrText>
             </w:r>
             <w:r>
               <w:rPr>
@@ -613,7 +613,7 @@
               <w:lang w:val="en-CA" w:eastAsia="en-CA"/>
             </w:rPr>
           </w:pPr>
-          <w:hyperlink w:anchor="_Toc408957889" w:history="1">
+          <w:hyperlink w:anchor="_Toc409378260" w:history="1">
             <w:r>
               <w:rPr>
                 <w:rStyle w:val="Hyperlink"/>
@@ -640,7 +640,7 @@
                 <w:noProof/>
                 <w:webHidden/>
               </w:rPr>
-              <w:instrText xml:space="preserve"> PAGEREF _Toc408957889 \h </w:instrText>
+              <w:instrText xml:space="preserve"> PAGEREF _Toc409378260 \h </w:instrText>
             </w:r>
             <w:r>
               <w:rPr>
@@ -685,7 +685,7 @@
               <w:lang w:val="en-CA" w:eastAsia="en-CA"/>
             </w:rPr>
           </w:pPr>
-          <w:hyperlink w:anchor="_Toc408957890" w:history="1">
+          <w:hyperlink w:anchor="_Toc409378261" w:history="1">
             <w:r>
               <w:rPr>
                 <w:rStyle w:val="Hyperlink"/>
@@ -712,7 +712,7 @@
                 <w:noProof/>
                 <w:webHidden/>
               </w:rPr>
-              <w:instrText xml:space="preserve"> PAGEREF _Toc408957890 \h </w:instrText>
+              <w:instrText xml:space="preserve"> PAGEREF _Toc409378261 \h </w:instrText>
             </w:r>
             <w:r>
               <w:rPr>
@@ -757,7 +757,7 @@
               <w:lang w:val="en-CA" w:eastAsia="en-CA"/>
             </w:rPr>
           </w:pPr>
-          <w:hyperlink w:anchor="_Toc408957891" w:history="1">
+          <w:hyperlink w:anchor="_Toc409378262" w:history="1">
             <w:r>
               <w:rPr>
                 <w:rStyle w:val="Hyperlink"/>
@@ -784,7 +784,7 @@
                 <w:noProof/>
                 <w:webHidden/>
               </w:rPr>
-              <w:instrText xml:space="preserve"> PAGEREF _Toc408957891 \h </w:instrText>
+              <w:instrText xml:space="preserve"> PAGEREF _Toc409378262 \h </w:instrText>
             </w:r>
             <w:r>
               <w:rPr>
@@ -829,13 +829,13 @@
               <w:lang w:val="en-CA" w:eastAsia="en-CA"/>
             </w:rPr>
           </w:pPr>
-          <w:hyperlink w:anchor="_Toc408957892" w:history="1">
+          <w:hyperlink w:anchor="_Toc409378263" w:history="1">
             <w:r>
               <w:rPr>
                 <w:rStyle w:val="Hyperlink"/>
                 <w:noProof/>
               </w:rPr>
-              <w:t>InventoryItem</w:t>
+              <w:t>Weapon</w:t>
             </w:r>
             <w:r>
               <w:rPr>
@@ -856,7 +856,7 @@
                 <w:noProof/>
                 <w:webHidden/>
               </w:rPr>
-              <w:instrText xml:space="preserve"> PAGEREF _Toc408957892 \h </w:instrText>
+              <w:instrText xml:space="preserve"> PAGEREF _Toc409378263 \h </w:instrText>
             </w:r>
             <w:r>
               <w:rPr>
@@ -901,13 +901,13 @@
               <w:lang w:val="en-CA" w:eastAsia="en-CA"/>
             </w:rPr>
           </w:pPr>
-          <w:hyperlink w:anchor="_Toc408957893" w:history="1">
+          <w:hyperlink w:anchor="_Toc409378264" w:history="1">
             <w:r>
               <w:rPr>
                 <w:rStyle w:val="Hyperlink"/>
                 <w:noProof/>
               </w:rPr>
-              <w:t>InventoryItem Types (Work in Progress)</w:t>
+              <w:t>Shield</w:t>
             </w:r>
             <w:r>
               <w:rPr>
@@ -928,7 +928,7 @@
                 <w:noProof/>
                 <w:webHidden/>
               </w:rPr>
-              <w:instrText xml:space="preserve"> PAGEREF _Toc408957893 \h </w:instrText>
+              <w:instrText xml:space="preserve"> PAGEREF _Toc409378264 \h </w:instrText>
             </w:r>
             <w:r>
               <w:rPr>
@@ -948,7 +948,7 @@
                 <w:noProof/>
                 <w:webHidden/>
               </w:rPr>
-              <w:t>7</w:t>
+              <w:t>6</w:t>
             </w:r>
             <w:r>
               <w:rPr>
@@ -973,13 +973,13 @@
               <w:lang w:val="en-CA" w:eastAsia="en-CA"/>
             </w:rPr>
           </w:pPr>
-          <w:hyperlink w:anchor="_Toc408957894" w:history="1">
+          <w:hyperlink w:anchor="_Toc409378265" w:history="1">
             <w:r>
               <w:rPr>
                 <w:rStyle w:val="Hyperlink"/>
                 <w:noProof/>
               </w:rPr>
-              <w:t>InventoryItemDatabase</w:t>
+              <w:t>Magic</w:t>
             </w:r>
             <w:r>
               <w:rPr>
@@ -1000,7 +1000,7 @@
                 <w:noProof/>
                 <w:webHidden/>
               </w:rPr>
-              <w:instrText xml:space="preserve"> PAGEREF _Toc408957894 \h </w:instrText>
+              <w:instrText xml:space="preserve"> PAGEREF _Toc409378265 \h </w:instrText>
             </w:r>
             <w:r>
               <w:rPr>
@@ -1045,13 +1045,13 @@
               <w:lang w:val="en-CA" w:eastAsia="en-CA"/>
             </w:rPr>
           </w:pPr>
-          <w:hyperlink w:anchor="_Toc408957895" w:history="1">
+          <w:hyperlink w:anchor="_Toc409378266" w:history="1">
             <w:r>
               <w:rPr>
                 <w:rStyle w:val="Hyperlink"/>
                 <w:noProof/>
               </w:rPr>
-              <w:t>InventorySlot</w:t>
+              <w:t>InventoryItem</w:t>
             </w:r>
             <w:r>
               <w:rPr>
@@ -1072,7 +1072,7 @@
                 <w:noProof/>
                 <w:webHidden/>
               </w:rPr>
-              <w:instrText xml:space="preserve"> PAGEREF _Toc408957895 \h </w:instrText>
+              <w:instrText xml:space="preserve"> PAGEREF _Toc409378266 \h </w:instrText>
             </w:r>
             <w:r>
               <w:rPr>
@@ -1117,13 +1117,13 @@
               <w:lang w:val="en-CA" w:eastAsia="en-CA"/>
             </w:rPr>
           </w:pPr>
-          <w:hyperlink w:anchor="_Toc408957896" w:history="1">
+          <w:hyperlink w:anchor="_Toc409378267" w:history="1">
             <w:r>
               <w:rPr>
                 <w:rStyle w:val="Hyperlink"/>
                 <w:noProof/>
               </w:rPr>
-              <w:t>ItemInformation</w:t>
+              <w:t>InventoryItemDatabase</w:t>
             </w:r>
             <w:r>
               <w:rPr>
@@ -1144,7 +1144,7 @@
                 <w:noProof/>
                 <w:webHidden/>
               </w:rPr>
-              <w:instrText xml:space="preserve"> PAGEREF _Toc408957896 \h </w:instrText>
+              <w:instrText xml:space="preserve"> PAGEREF _Toc409378267 \h </w:instrText>
             </w:r>
             <w:r>
               <w:rPr>
@@ -1189,13 +1189,13 @@
               <w:lang w:val="en-CA" w:eastAsia="en-CA"/>
             </w:rPr>
           </w:pPr>
-          <w:hyperlink w:anchor="_Toc408957897" w:history="1">
+          <w:hyperlink w:anchor="_Toc409378268" w:history="1">
             <w:r>
               <w:rPr>
                 <w:rStyle w:val="Hyperlink"/>
                 <w:noProof/>
               </w:rPr>
-              <w:t>Store Scene</w:t>
+              <w:t>InventorySlot</w:t>
             </w:r>
             <w:r>
               <w:rPr>
@@ -1216,7 +1216,7 @@
                 <w:noProof/>
                 <w:webHidden/>
               </w:rPr>
-              <w:instrText xml:space="preserve"> PAGEREF _Toc408957897 \h </w:instrText>
+              <w:instrText xml:space="preserve"> PAGEREF _Toc409378268 \h </w:instrText>
             </w:r>
             <w:r>
               <w:rPr>
@@ -1261,13 +1261,13 @@
               <w:lang w:val="en-CA" w:eastAsia="en-CA"/>
             </w:rPr>
           </w:pPr>
-          <w:hyperlink w:anchor="_Toc408957898" w:history="1">
+          <w:hyperlink w:anchor="_Toc409378269" w:history="1">
             <w:r>
               <w:rPr>
                 <w:rStyle w:val="Hyperlink"/>
                 <w:noProof/>
               </w:rPr>
-              <w:t>Clerk</w:t>
+              <w:t>ItemInformation</w:t>
             </w:r>
             <w:r>
               <w:rPr>
@@ -1288,7 +1288,7 @@
                 <w:noProof/>
                 <w:webHidden/>
               </w:rPr>
-              <w:instrText xml:space="preserve"> PAGEREF _Toc408957898 \h </w:instrText>
+              <w:instrText xml:space="preserve"> PAGEREF _Toc409378269 \h </w:instrText>
             </w:r>
             <w:r>
               <w:rPr>
@@ -1308,7 +1308,7 @@
                 <w:noProof/>
                 <w:webHidden/>
               </w:rPr>
-              <w:t>8</w:t>
+              <w:t>7</w:t>
             </w:r>
             <w:r>
               <w:rPr>
@@ -1333,13 +1333,13 @@
               <w:lang w:val="en-CA" w:eastAsia="en-CA"/>
             </w:rPr>
           </w:pPr>
-          <w:hyperlink w:anchor="_Toc408957899" w:history="1">
+          <w:hyperlink w:anchor="_Toc409378270" w:history="1">
             <w:r>
               <w:rPr>
                 <w:rStyle w:val="Hyperlink"/>
                 <w:noProof/>
               </w:rPr>
-              <w:t>Level Select Scene</w:t>
+              <w:t>Store Scene</w:t>
             </w:r>
             <w:r>
               <w:rPr>
@@ -1360,7 +1360,7 @@
                 <w:noProof/>
                 <w:webHidden/>
               </w:rPr>
-              <w:instrText xml:space="preserve"> PAGEREF _Toc408957899 \h </w:instrText>
+              <w:instrText xml:space="preserve"> PAGEREF _Toc409378270 \h </w:instrText>
             </w:r>
             <w:r>
               <w:rPr>
@@ -1380,7 +1380,7 @@
                 <w:noProof/>
                 <w:webHidden/>
               </w:rPr>
-              <w:t>9</w:t>
+              <w:t>7</w:t>
             </w:r>
             <w:r>
               <w:rPr>
@@ -1405,13 +1405,13 @@
               <w:lang w:val="en-CA" w:eastAsia="en-CA"/>
             </w:rPr>
           </w:pPr>
-          <w:hyperlink w:anchor="_Toc408957900" w:history="1">
+          <w:hyperlink w:anchor="_Toc409378271" w:history="1">
             <w:r>
               <w:rPr>
                 <w:rStyle w:val="Hyperlink"/>
                 <w:noProof/>
               </w:rPr>
-              <w:t>Level Scene</w:t>
+              <w:t>Clerk</w:t>
             </w:r>
             <w:r>
               <w:rPr>
@@ -1432,7 +1432,7 @@
                 <w:noProof/>
                 <w:webHidden/>
               </w:rPr>
-              <w:instrText xml:space="preserve"> PAGEREF _Toc408957900 \h </w:instrText>
+              <w:instrText xml:space="preserve"> PAGEREF _Toc409378271 \h </w:instrText>
             </w:r>
             <w:r>
               <w:rPr>
@@ -1452,7 +1452,7 @@
                 <w:noProof/>
                 <w:webHidden/>
               </w:rPr>
-              <w:t>11</w:t>
+              <w:t>8</w:t>
             </w:r>
             <w:r>
               <w:rPr>
@@ -1477,13 +1477,13 @@
               <w:lang w:val="en-CA" w:eastAsia="en-CA"/>
             </w:rPr>
           </w:pPr>
-          <w:hyperlink w:anchor="_Toc408957901" w:history="1">
+          <w:hyperlink w:anchor="_Toc409378272" w:history="1">
             <w:r>
               <w:rPr>
                 <w:rStyle w:val="Hyperlink"/>
                 <w:noProof/>
               </w:rPr>
-              <w:t>Icon</w:t>
+              <w:t>Level Select Scene</w:t>
             </w:r>
             <w:r>
               <w:rPr>
@@ -1504,7 +1504,7 @@
                 <w:noProof/>
                 <w:webHidden/>
               </w:rPr>
-              <w:instrText xml:space="preserve"> PAGEREF _Toc408957901 \h </w:instrText>
+              <w:instrText xml:space="preserve"> PAGEREF _Toc409378272 \h </w:instrText>
             </w:r>
             <w:r>
               <w:rPr>
@@ -1524,7 +1524,7 @@
                 <w:noProof/>
                 <w:webHidden/>
               </w:rPr>
-              <w:t>14</w:t>
+              <w:t>9</w:t>
             </w:r>
             <w:r>
               <w:rPr>
@@ -1549,13 +1549,13 @@
               <w:lang w:val="en-CA" w:eastAsia="en-CA"/>
             </w:rPr>
           </w:pPr>
-          <w:hyperlink w:anchor="_Toc408957902" w:history="1">
+          <w:hyperlink w:anchor="_Toc409378273" w:history="1">
             <w:r>
               <w:rPr>
                 <w:rStyle w:val="Hyperlink"/>
                 <w:noProof/>
               </w:rPr>
-              <w:t>IconState</w:t>
+              <w:t>Level Scene</w:t>
             </w:r>
             <w:r>
               <w:rPr>
@@ -1576,7 +1576,7 @@
                 <w:noProof/>
                 <w:webHidden/>
               </w:rPr>
-              <w:instrText xml:space="preserve"> PAGEREF _Toc408957902 \h </w:instrText>
+              <w:instrText xml:space="preserve"> PAGEREF _Toc409378273 \h </w:instrText>
             </w:r>
             <w:r>
               <w:rPr>
@@ -1596,7 +1596,7 @@
                 <w:noProof/>
                 <w:webHidden/>
               </w:rPr>
-              <w:t>14</w:t>
+              <w:t>11</w:t>
             </w:r>
             <w:r>
               <w:rPr>
@@ -1621,13 +1621,13 @@
               <w:lang w:val="en-CA" w:eastAsia="en-CA"/>
             </w:rPr>
           </w:pPr>
-          <w:hyperlink w:anchor="_Toc408957903" w:history="1">
+          <w:hyperlink w:anchor="_Toc409378274" w:history="1">
             <w:r>
               <w:rPr>
                 <w:rStyle w:val="Hyperlink"/>
                 <w:noProof/>
               </w:rPr>
-              <w:t>IconSlot</w:t>
+              <w:t>Icon</w:t>
             </w:r>
             <w:r>
               <w:rPr>
@@ -1648,7 +1648,7 @@
                 <w:noProof/>
                 <w:webHidden/>
               </w:rPr>
-              <w:instrText xml:space="preserve"> PAGEREF _Toc408957903 \h </w:instrText>
+              <w:instrText xml:space="preserve"> PAGEREF _Toc409378274 \h </w:instrText>
             </w:r>
             <w:r>
               <w:rPr>
@@ -1693,13 +1693,13 @@
               <w:lang w:val="en-CA" w:eastAsia="en-CA"/>
             </w:rPr>
           </w:pPr>
-          <w:hyperlink w:anchor="_Toc408957904" w:history="1">
+          <w:hyperlink w:anchor="_Toc409378275" w:history="1">
             <w:r>
               <w:rPr>
                 <w:rStyle w:val="Hyperlink"/>
                 <w:noProof/>
               </w:rPr>
-              <w:t>IconSpawner</w:t>
+              <w:t>IconState</w:t>
             </w:r>
             <w:r>
               <w:rPr>
@@ -1720,7 +1720,7 @@
                 <w:noProof/>
                 <w:webHidden/>
               </w:rPr>
-              <w:instrText xml:space="preserve"> PAGEREF _Toc408957904 \h </w:instrText>
+              <w:instrText xml:space="preserve"> PAGEREF _Toc409378275 \h </w:instrText>
             </w:r>
             <w:r>
               <w:rPr>
@@ -1765,13 +1765,13 @@
               <w:lang w:val="en-CA" w:eastAsia="en-CA"/>
             </w:rPr>
           </w:pPr>
-          <w:hyperlink w:anchor="_Toc408957905" w:history="1">
+          <w:hyperlink w:anchor="_Toc409378276" w:history="1">
             <w:r>
               <w:rPr>
                 <w:rStyle w:val="Hyperlink"/>
                 <w:noProof/>
               </w:rPr>
-              <w:t>Enemy</w:t>
+              <w:t>IconSlot</w:t>
             </w:r>
             <w:r>
               <w:rPr>
@@ -1792,7 +1792,7 @@
                 <w:noProof/>
                 <w:webHidden/>
               </w:rPr>
-              <w:instrText xml:space="preserve"> PAGEREF _Toc408957905 \h </w:instrText>
+              <w:instrText xml:space="preserve"> PAGEREF _Toc409378276 \h </w:instrText>
             </w:r>
             <w:r>
               <w:rPr>
@@ -1812,7 +1812,7 @@
                 <w:noProof/>
                 <w:webHidden/>
               </w:rPr>
-              <w:t>15</w:t>
+              <w:t>14</w:t>
             </w:r>
             <w:r>
               <w:rPr>
@@ -1837,13 +1837,13 @@
               <w:lang w:val="en-CA" w:eastAsia="en-CA"/>
             </w:rPr>
           </w:pPr>
-          <w:hyperlink w:anchor="_Toc408957906" w:history="1">
+          <w:hyperlink w:anchor="_Toc409378277" w:history="1">
             <w:r>
               <w:rPr>
                 <w:rStyle w:val="Hyperlink"/>
                 <w:noProof/>
               </w:rPr>
-              <w:t>EnemyState</w:t>
+              <w:t>IconSpawner</w:t>
             </w:r>
             <w:r>
               <w:rPr>
@@ -1864,7 +1864,7 @@
                 <w:noProof/>
                 <w:webHidden/>
               </w:rPr>
-              <w:instrText xml:space="preserve"> PAGEREF _Toc408957906 \h </w:instrText>
+              <w:instrText xml:space="preserve"> PAGEREF _Toc409378277 \h </w:instrText>
             </w:r>
             <w:r>
               <w:rPr>
@@ -1909,13 +1909,13 @@
               <w:lang w:val="en-CA" w:eastAsia="en-CA"/>
             </w:rPr>
           </w:pPr>
-          <w:hyperlink w:anchor="_Toc408957907" w:history="1">
+          <w:hyperlink w:anchor="_Toc409378278" w:history="1">
             <w:r>
               <w:rPr>
                 <w:rStyle w:val="Hyperlink"/>
                 <w:noProof/>
               </w:rPr>
-              <w:t>EnemySpawner</w:t>
+              <w:t>Enemy</w:t>
             </w:r>
             <w:r>
               <w:rPr>
@@ -1936,7 +1936,7 @@
                 <w:noProof/>
                 <w:webHidden/>
               </w:rPr>
-              <w:instrText xml:space="preserve"> PAGEREF _Toc408957907 \h </w:instrText>
+              <w:instrText xml:space="preserve"> PAGEREF _Toc409378278 \h </w:instrText>
             </w:r>
             <w:r>
               <w:rPr>
@@ -1981,13 +1981,13 @@
               <w:lang w:val="en-CA" w:eastAsia="en-CA"/>
             </w:rPr>
           </w:pPr>
-          <w:hyperlink w:anchor="_Toc408957908" w:history="1">
+          <w:hyperlink w:anchor="_Toc409378279" w:history="1">
             <w:r>
               <w:rPr>
                 <w:rStyle w:val="Hyperlink"/>
                 <w:noProof/>
               </w:rPr>
-              <w:t>PlayerStats</w:t>
+              <w:t>EnemySpawner</w:t>
             </w:r>
             <w:r>
               <w:rPr>
@@ -2008,7 +2008,7 @@
                 <w:noProof/>
                 <w:webHidden/>
               </w:rPr>
-              <w:instrText xml:space="preserve"> PAGEREF _Toc408957908 \h </w:instrText>
+              <w:instrText xml:space="preserve"> PAGEREF _Toc409378279 \h </w:instrText>
             </w:r>
             <w:r>
               <w:rPr>
@@ -2028,7 +2028,7 @@
                 <w:noProof/>
                 <w:webHidden/>
               </w:rPr>
-              <w:t>16</w:t>
+              <w:t>15</w:t>
             </w:r>
             <w:r>
               <w:rPr>
@@ -2053,12 +2053,84 @@
               <w:lang w:val="en-CA" w:eastAsia="en-CA"/>
             </w:rPr>
           </w:pPr>
-          <w:hyperlink w:anchor="_Toc408957909" w:history="1">
+          <w:hyperlink w:anchor="_Toc409378280" w:history="1">
             <w:r>
               <w:rPr>
                 <w:rStyle w:val="Hyperlink"/>
                 <w:noProof/>
               </w:rPr>
+              <w:t>PlayerStats</w:t>
+            </w:r>
+            <w:r>
+              <w:rPr>
+                <w:noProof/>
+                <w:webHidden/>
+              </w:rPr>
+              <w:tab/>
+            </w:r>
+            <w:r>
+              <w:rPr>
+                <w:noProof/>
+                <w:webHidden/>
+              </w:rPr>
+              <w:fldChar w:fldCharType="begin"/>
+            </w:r>
+            <w:r>
+              <w:rPr>
+                <w:noProof/>
+                <w:webHidden/>
+              </w:rPr>
+              <w:instrText xml:space="preserve"> PAGEREF _Toc409378280 \h </w:instrText>
+            </w:r>
+            <w:r>
+              <w:rPr>
+                <w:noProof/>
+                <w:webHidden/>
+              </w:rPr>
+            </w:r>
+            <w:r>
+              <w:rPr>
+                <w:noProof/>
+                <w:webHidden/>
+              </w:rPr>
+              <w:fldChar w:fldCharType="separate"/>
+            </w:r>
+            <w:r>
+              <w:rPr>
+                <w:noProof/>
+                <w:webHidden/>
+              </w:rPr>
+              <w:t>16</w:t>
+            </w:r>
+            <w:r>
+              <w:rPr>
+                <w:noProof/>
+                <w:webHidden/>
+              </w:rPr>
+              <w:fldChar w:fldCharType="end"/>
+            </w:r>
+          </w:hyperlink>
+        </w:p>
+        <w:p>
+          <w:pPr>
+            <w:pStyle w:val="TOC2"/>
+            <w:tabs>
+              <w:tab w:val="right" w:leader="dot" w:pos="9350"/>
+            </w:tabs>
+            <w:rPr>
+              <w:rFonts w:asciiTheme="minorHAnsi" w:eastAsiaTheme="minorEastAsia" w:hAnsiTheme="minorHAnsi" w:cstheme="minorBidi"/>
+              <w:noProof/>
+              <w:sz w:val="22"/>
+              <w:szCs w:val="22"/>
+              <w:lang w:val="en-CA" w:eastAsia="en-CA"/>
+            </w:rPr>
+          </w:pPr>
+          <w:hyperlink w:anchor="_Toc409378281" w:history="1">
+            <w:r>
+              <w:rPr>
+                <w:rStyle w:val="Hyperlink"/>
+                <w:noProof/>
+              </w:rPr>
               <w:t>Character Scene</w:t>
             </w:r>
             <w:r>
@@ -2080,7 +2152,7 @@
                 <w:noProof/>
                 <w:webHidden/>
               </w:rPr>
-              <w:instrText xml:space="preserve"> PAGEREF _Toc408957909 \h </w:instrText>
+              <w:instrText xml:space="preserve"> PAGEREF _Toc409378281 \h </w:instrText>
             </w:r>
             <w:r>
               <w:rPr>
@@ -2135,7 +2207,7 @@
       <w:pPr>
         <w:pStyle w:val="Heading1"/>
       </w:pPr>
-      <w:bookmarkStart w:id="0" w:name="_Toc408957886"/>
+      <w:bookmarkStart w:id="0" w:name="_Toc409378257"/>
       <w:r>
         <w:lastRenderedPageBreak/>
         <w:t>Architecture</w:t>
@@ -2147,7 +2219,7 @@
       <w:pPr>
         <w:pStyle w:val="Heading2"/>
       </w:pPr>
-      <w:bookmarkStart w:id="1" w:name="_Toc408957887"/>
+      <w:bookmarkStart w:id="1" w:name="_Toc409378258"/>
       <w:r>
         <w:t>Overview</w:t>
       </w:r>
@@ -2197,12 +2269,7 @@
         <w:t>ntory Scene that will show the p</w:t>
       </w:r>
       <w:r>
-        <w:t>layer’s invento</w:t>
-      </w:r>
-      <w:bookmarkStart w:id="2" w:name="_GoBack"/>
-      <w:bookmarkEnd w:id="2"/>
-      <w:r>
-        <w:t>ry</w:t>
+        <w:t>layer’s inventory</w:t>
       </w:r>
       <w:r>
         <w:t xml:space="preserve"> and allow them to equip weapons, shields, and magic</w:t>
@@ -2302,11 +2369,11 @@
       <w:pPr>
         <w:pStyle w:val="Heading2"/>
       </w:pPr>
-      <w:bookmarkStart w:id="3" w:name="_Toc408957888"/>
+      <w:bookmarkStart w:id="2" w:name="_Toc409378259"/>
       <w:r>
         <w:t>Start Scene</w:t>
       </w:r>
-      <w:bookmarkEnd w:id="3"/>
+      <w:bookmarkEnd w:id="2"/>
     </w:p>
     <w:p/>
     <w:p>
@@ -2416,11 +2483,11 @@
       <w:pPr>
         <w:pStyle w:val="Heading2"/>
       </w:pPr>
-      <w:bookmarkStart w:id="4" w:name="_Toc408957889"/>
+      <w:bookmarkStart w:id="3" w:name="_Toc409378260"/>
       <w:r>
         <w:t>Player</w:t>
       </w:r>
-      <w:bookmarkEnd w:id="4"/>
+      <w:bookmarkEnd w:id="3"/>
     </w:p>
     <w:p>
       <w:pPr>
@@ -2673,26 +2740,70 @@
         <w:rPr>
           <w:lang w:val="en-CA"/>
         </w:rPr>
-        <w:t xml:space="preserve"> is the </w:t>
-      </w:r>
+        <w:t xml:space="preserve"> is the float used to display the stamina the Player currently has, if it reaches zero the Player will be unable to attack with weapons until they regain some stamina. The max value for stamina will be obtained from </w:t>
+      </w:r>
+      <w:proofErr w:type="spellStart"/>
       <w:r>
         <w:rPr>
           <w:lang w:val="en-CA"/>
         </w:rPr>
-        <w:t>float used to display the stamina</w:t>
-      </w:r>
-      <w:r>
+        <w:t>maxStamina</w:t>
+      </w:r>
+      <w:proofErr w:type="spellEnd"/>
+    </w:p>
+    <w:p>
+      <w:pPr>
+        <w:pStyle w:val="ListParagraph"/>
+        <w:numPr>
+          <w:ilvl w:val="0"/>
+          <w:numId w:val="1"/>
+        </w:numPr>
         <w:rPr>
           <w:lang w:val="en-CA"/>
         </w:rPr>
-        <w:t xml:space="preserve"> the Player currently has, if it reaches zero the Player wi</w:t>
-      </w:r>
+      </w:pPr>
+      <w:proofErr w:type="spellStart"/>
       <w:r>
         <w:rPr>
           <w:lang w:val="en-CA"/>
         </w:rPr>
-        <w:t>ll be unable to attack with weapons until they regain some stamina</w:t>
-      </w:r>
+        <w:t>mana</w:t>
+      </w:r>
+      <w:proofErr w:type="spellEnd"/>
+      <w:r>
+        <w:rPr>
+          <w:lang w:val="en-CA"/>
+        </w:rPr>
+        <w:t xml:space="preserve"> is the float used to display the </w:t>
+      </w:r>
+      <w:proofErr w:type="spellStart"/>
+      <w:r>
+        <w:rPr>
+          <w:lang w:val="en-CA"/>
+        </w:rPr>
+        <w:t>mana</w:t>
+      </w:r>
+      <w:proofErr w:type="spellEnd"/>
+      <w:r>
+        <w:rPr>
+          <w:lang w:val="en-CA"/>
+        </w:rPr>
+        <w:t xml:space="preserve"> the Player currently has, if it reaches zero the Player will be unable to use</w:t>
+      </w:r>
+      <w:r>
+        <w:rPr>
+          <w:lang w:val="en-CA"/>
+        </w:rPr>
+        <w:t xml:space="preserve"> magic until they regain </w:t>
+      </w:r>
+      <w:proofErr w:type="spellStart"/>
+      <w:r>
+        <w:rPr>
+          <w:lang w:val="en-CA"/>
+        </w:rPr>
+        <w:t>mana</w:t>
+      </w:r>
+      <w:proofErr w:type="spellEnd"/>
       <w:r>
         <w:rPr>
           <w:lang w:val="en-CA"/>
@@ -2703,40 +2814,8 @@
         <w:rPr>
           <w:lang w:val="en-CA"/>
         </w:rPr>
-        <w:t xml:space="preserve"> The max value for stamina</w:t>
-      </w:r>
-      <w:r>
-        <w:rPr>
-          <w:lang w:val="en-CA"/>
-        </w:rPr>
-        <w:t xml:space="preserve"> will</w:t>
-      </w:r>
-      <w:r>
-        <w:rPr>
-          <w:lang w:val="en-CA"/>
-        </w:rPr>
-        <w:t xml:space="preserve"> be obtained from </w:t>
-      </w:r>
-      <w:proofErr w:type="spellStart"/>
-      <w:r>
-        <w:rPr>
-          <w:lang w:val="en-CA"/>
-        </w:rPr>
-        <w:t>maxStamina</w:t>
-      </w:r>
-      <w:proofErr w:type="spellEnd"/>
-    </w:p>
-    <w:p>
-      <w:pPr>
-        <w:pStyle w:val="ListParagraph"/>
-        <w:numPr>
-          <w:ilvl w:val="0"/>
-          <w:numId w:val="1"/>
-        </w:numPr>
-        <w:rPr>
-          <w:lang w:val="en-CA"/>
-        </w:rPr>
-      </w:pPr>
+        <w:t xml:space="preserve">  The max value for </w:t>
+      </w:r>
       <w:proofErr w:type="spellStart"/>
       <w:r>
         <w:rPr>
@@ -2749,79 +2828,7 @@
         <w:rPr>
           <w:lang w:val="en-CA"/>
         </w:rPr>
-        <w:t xml:space="preserve"> is the </w:t>
-      </w:r>
-      <w:r>
-        <w:rPr>
-          <w:lang w:val="en-CA"/>
-        </w:rPr>
-        <w:t xml:space="preserve">float used to display the </w:t>
-      </w:r>
-      <w:proofErr w:type="spellStart"/>
-      <w:r>
-        <w:rPr>
-          <w:lang w:val="en-CA"/>
-        </w:rPr>
-        <w:t>mana</w:t>
-      </w:r>
-      <w:proofErr w:type="spellEnd"/>
-      <w:r>
-        <w:rPr>
-          <w:lang w:val="en-CA"/>
-        </w:rPr>
-        <w:t xml:space="preserve"> the Player currently has, if it reaches zero the Player wi</w:t>
-      </w:r>
-      <w:r>
-        <w:rPr>
-          <w:lang w:val="en-CA"/>
-        </w:rPr>
-        <w:t>ll be unable to use</w:t>
-      </w:r>
-      <w:r>
-        <w:rPr>
-          <w:lang w:val="en-CA"/>
-        </w:rPr>
-        <w:t xml:space="preserve"> magic until they regain </w:t>
-      </w:r>
-      <w:proofErr w:type="spellStart"/>
-      <w:r>
-        <w:rPr>
-          <w:lang w:val="en-CA"/>
-        </w:rPr>
-        <w:t>mana</w:t>
-      </w:r>
-      <w:proofErr w:type="spellEnd"/>
-      <w:r>
-        <w:rPr>
-          <w:lang w:val="en-CA"/>
-        </w:rPr>
-        <w:t>.</w:t>
-      </w:r>
-      <w:r>
-        <w:rPr>
-          <w:lang w:val="en-CA"/>
-        </w:rPr>
-        <w:t xml:space="preserve">  The max value for </w:t>
-      </w:r>
-      <w:proofErr w:type="spellStart"/>
-      <w:r>
-        <w:rPr>
-          <w:lang w:val="en-CA"/>
-        </w:rPr>
-        <w:t>mana</w:t>
-      </w:r>
-      <w:proofErr w:type="spellEnd"/>
-      <w:r>
-        <w:rPr>
-          <w:lang w:val="en-CA"/>
-        </w:rPr>
-        <w:t xml:space="preserve"> will</w:t>
-      </w:r>
-      <w:r>
-        <w:rPr>
-          <w:lang w:val="en-CA"/>
-        </w:rPr>
-        <w:t xml:space="preserve"> be obtained from </w:t>
+        <w:t xml:space="preserve"> will be obtained from </w:t>
       </w:r>
       <w:proofErr w:type="spellStart"/>
       <w:r>
@@ -2931,11 +2938,11 @@
       <w:pPr>
         <w:pStyle w:val="Heading2"/>
       </w:pPr>
-      <w:bookmarkStart w:id="5" w:name="_Toc408957890"/>
+      <w:bookmarkStart w:id="4" w:name="_Toc409378261"/>
       <w:r>
         <w:t>Inventory Scene</w:t>
       </w:r>
-      <w:bookmarkEnd w:id="5"/>
+      <w:bookmarkEnd w:id="4"/>
     </w:p>
     <w:p>
       <w:r>
@@ -3078,10 +3085,10 @@
         </w:rPr>
         <w:lastRenderedPageBreak/>
         <w:drawing>
-          <wp:inline distT="0" distB="0" distL="0" distR="0" wp14:anchorId="460A4450" wp14:editId="5D1D1F5D">
+          <wp:inline distT="0" distB="0" distL="0" distR="0" wp14:anchorId="6B527B7C" wp14:editId="641D16C3">
             <wp:extent cx="5943600" cy="3640405"/>
             <wp:effectExtent l="0" t="0" r="0" b="0"/>
-            <wp:docPr id="20" name="Picture 20" descr="D:\Games\UnityGames\RPGHeroPrototype\TechnicalDesign\TechnicalDesignDiagramImages\Inventory_Hierarchy.jpg"/>
+            <wp:docPr id="13" name="Picture 13" descr="D:\Games\UnityGames\RPGHeroPrototype\TechnicalDesign\TechnicalDesignDiagramImages\Inventory_Hierarchy.jpg"/>
             <wp:cNvGraphicFramePr>
               <a:graphicFrameLocks xmlns:a="http://schemas.openxmlformats.org/drawingml/2006/main" noChangeAspect="1"/>
             </wp:cNvGraphicFramePr>
@@ -3089,7 +3096,7 @@
               <a:graphicData uri="http://schemas.openxmlformats.org/drawingml/2006/picture">
                 <pic:pic xmlns:pic="http://schemas.openxmlformats.org/drawingml/2006/picture">
                   <pic:nvPicPr>
-                    <pic:cNvPr id="0" name="Picture 4" descr="D:\Games\UnityGames\RPGHeroPrototype\TechnicalDesign\TechnicalDesignDiagramImages\Inventory_Hierarchy.jpg"/>
+                    <pic:cNvPr id="0" name="Picture 2" descr="D:\Games\UnityGames\RPGHeroPrototype\TechnicalDesign\TechnicalDesignDiagramImages\Inventory_Hierarchy.jpg"/>
                     <pic:cNvPicPr>
                       <a:picLocks noChangeAspect="1" noChangeArrowheads="1"/>
                     </pic:cNvPicPr>
@@ -3131,7 +3138,7 @@
       <w:pPr>
         <w:pStyle w:val="Heading2"/>
       </w:pPr>
-      <w:bookmarkStart w:id="6" w:name="_Toc408957891"/>
+      <w:bookmarkStart w:id="5" w:name="_Toc409378262"/>
       <w:r>
         <w:t>Inventory</w:t>
       </w:r>
@@ -3144,11 +3151,17 @@
       <w:r>
         <w:t>)</w:t>
       </w:r>
-      <w:bookmarkEnd w:id="6"/>
-    </w:p>
-    <w:p>
-      <w:r>
-        <w:t xml:space="preserve">The Inventory Class will consist of an array of </w:t>
+      <w:bookmarkEnd w:id="5"/>
+    </w:p>
+    <w:p>
+      <w:r>
+        <w:t xml:space="preserve">The Inventory </w:t>
+      </w:r>
+      <w:r>
+        <w:t>c</w:t>
+      </w:r>
+      <w:r>
+        <w:t xml:space="preserve">lass will consist of an array of </w:t>
       </w:r>
       <w:proofErr w:type="spellStart"/>
       <w:r>
@@ -3280,12 +3293,269 @@
       <w:pPr>
         <w:pStyle w:val="Heading2"/>
       </w:pPr>
-      <w:bookmarkStart w:id="7" w:name="_Toc408957892"/>
+      <w:bookmarkStart w:id="6" w:name="_Toc409378263"/>
+      <w:r>
+        <w:t>Weapon</w:t>
+      </w:r>
+      <w:bookmarkEnd w:id="6"/>
+    </w:p>
+    <w:p>
+      <w:r>
+        <w:t>The Weapon c</w:t>
+      </w:r>
+      <w:r>
+        <w:t>lass will be the base class for all weapons in the game</w:t>
+      </w:r>
+    </w:p>
+    <w:p>
+      <w:pPr>
+        <w:pStyle w:val="ListParagraph"/>
+        <w:numPr>
+          <w:ilvl w:val="0"/>
+          <w:numId w:val="20"/>
+        </w:numPr>
+      </w:pPr>
+      <w:proofErr w:type="spellStart"/>
+      <w:r>
+        <w:t>weaponType</w:t>
+      </w:r>
+      <w:proofErr w:type="spellEnd"/>
+      <w:r>
+        <w:t xml:space="preserve"> is the type of weapon (Melee or Ranged)</w:t>
+      </w:r>
+    </w:p>
+    <w:p>
+      <w:pPr>
+        <w:pStyle w:val="ListParagraph"/>
+        <w:numPr>
+          <w:ilvl w:val="0"/>
+          <w:numId w:val="20"/>
+        </w:numPr>
+      </w:pPr>
+      <w:proofErr w:type="gramStart"/>
+      <w:r>
+        <w:t>damage</w:t>
+      </w:r>
+      <w:proofErr w:type="gramEnd"/>
+      <w:r>
+        <w:t xml:space="preserve"> is the amount of damage the weapon deals.</w:t>
+      </w:r>
+    </w:p>
+    <w:p>
+      <w:pPr>
+        <w:pStyle w:val="ListParagraph"/>
+        <w:numPr>
+          <w:ilvl w:val="0"/>
+          <w:numId w:val="20"/>
+        </w:numPr>
+      </w:pPr>
+      <w:proofErr w:type="spellStart"/>
+      <w:r>
+        <w:t>RangedWeapon</w:t>
+      </w:r>
+      <w:proofErr w:type="spellEnd"/>
+      <w:r>
+        <w:t xml:space="preserve">: </w:t>
+      </w:r>
+      <w:proofErr w:type="spellStart"/>
+      <w:r>
+        <w:t>rangedCost</w:t>
+      </w:r>
+      <w:proofErr w:type="spellEnd"/>
+      <w:r>
+        <w:t xml:space="preserve"> is the amount </w:t>
+      </w:r>
+      <w:r>
+        <w:t>of stamina that will be taken from the Player pe</w:t>
+      </w:r>
+      <w:r>
+        <w:t xml:space="preserve">r use (i.e. the higher the Player’s Ranged stat the </w:t>
+      </w:r>
+      <w:r>
+        <w:t>cheaper it will be to use ranged weapons</w:t>
+      </w:r>
+      <w:r>
+        <w:t xml:space="preserve">) </w:t>
+      </w:r>
+    </w:p>
+    <w:p>
+      <w:pPr>
+        <w:pStyle w:val="ListParagraph"/>
+        <w:numPr>
+          <w:ilvl w:val="0"/>
+          <w:numId w:val="20"/>
+        </w:numPr>
+      </w:pPr>
+      <w:proofErr w:type="spellStart"/>
+      <w:r>
+        <w:t>MeleeWeapon</w:t>
+      </w:r>
+      <w:proofErr w:type="spellEnd"/>
+      <w:r>
+        <w:t xml:space="preserve">: </w:t>
+      </w:r>
+      <w:proofErr w:type="spellStart"/>
+      <w:r>
+        <w:t>meleeCost</w:t>
+      </w:r>
+      <w:proofErr w:type="spellEnd"/>
+      <w:r>
+        <w:t xml:space="preserve"> is the amount</w:t>
+      </w:r>
+      <w:r>
+        <w:t xml:space="preserve"> of stamina</w:t>
+      </w:r>
+      <w:r>
+        <w:t xml:space="preserve"> that will be taken from the Player per use (i.e. the higher the Player’s Melee stat the </w:t>
+      </w:r>
+      <w:r>
+        <w:t>cheaper it will be to use melee weapons</w:t>
+      </w:r>
+      <w:r>
+        <w:t>)</w:t>
+      </w:r>
+    </w:p>
+    <w:p>
+      <w:pPr>
+        <w:pStyle w:val="ListParagraph"/>
+        <w:numPr>
+          <w:ilvl w:val="0"/>
+          <w:numId w:val="20"/>
+        </w:numPr>
+      </w:pPr>
+      <w:proofErr w:type="spellStart"/>
+      <w:r>
+        <w:t>MeleeWeaponType</w:t>
+      </w:r>
+      <w:proofErr w:type="spellEnd"/>
+      <w:r>
+        <w:t xml:space="preserve"> is the type of </w:t>
+      </w:r>
+      <w:proofErr w:type="spellStart"/>
+      <w:r>
+        <w:t>MeleeWeapon</w:t>
+      </w:r>
+      <w:proofErr w:type="spellEnd"/>
+    </w:p>
+    <w:p/>
+    <w:p>
+      <w:pPr>
+        <w:pStyle w:val="Heading2"/>
+      </w:pPr>
+      <w:bookmarkStart w:id="7" w:name="_Toc409378264"/>
+      <w:r>
+        <w:t>Shield</w:t>
+      </w:r>
+      <w:bookmarkEnd w:id="7"/>
+    </w:p>
+    <w:p>
+      <w:r>
+        <w:t>The Shield class will be the class for each shield in the game</w:t>
+      </w:r>
+    </w:p>
+    <w:p>
+      <w:pPr>
+        <w:pStyle w:val="ListParagraph"/>
+        <w:numPr>
+          <w:ilvl w:val="0"/>
+          <w:numId w:val="22"/>
+        </w:numPr>
+      </w:pPr>
+      <w:proofErr w:type="spellStart"/>
+      <w:r>
+        <w:lastRenderedPageBreak/>
+        <w:t>defence</w:t>
+      </w:r>
+      <w:proofErr w:type="spellEnd"/>
+      <w:r>
+        <w:t xml:space="preserve"> is the attack damage the shield can block before it needs to be repaired (shields will not regenerate)</w:t>
+      </w:r>
+    </w:p>
+    <w:p>
+      <w:pPr>
+        <w:pStyle w:val="Heading2"/>
+      </w:pPr>
+    </w:p>
+    <w:p>
+      <w:pPr>
+        <w:pStyle w:val="Heading2"/>
+      </w:pPr>
+      <w:bookmarkStart w:id="8" w:name="_Toc409378265"/>
+      <w:r>
+        <w:t>Magic</w:t>
+      </w:r>
+      <w:bookmarkEnd w:id="8"/>
+    </w:p>
+    <w:p>
+      <w:r>
+        <w:t>The Magic class will be the base class for all magic in the game</w:t>
+      </w:r>
+    </w:p>
+    <w:p>
+      <w:pPr>
+        <w:pStyle w:val="ListParagraph"/>
+        <w:numPr>
+          <w:ilvl w:val="0"/>
+          <w:numId w:val="21"/>
+        </w:numPr>
+      </w:pPr>
+      <w:proofErr w:type="spellStart"/>
+      <w:r>
+        <w:t>magicCost</w:t>
+      </w:r>
+      <w:proofErr w:type="spellEnd"/>
+      <w:r>
+        <w:t xml:space="preserve"> is the amount </w:t>
+      </w:r>
+      <w:r>
+        <w:t xml:space="preserve">of </w:t>
+      </w:r>
+      <w:proofErr w:type="spellStart"/>
+      <w:r>
+        <w:t>mana</w:t>
+      </w:r>
+      <w:proofErr w:type="spellEnd"/>
+      <w:r>
+        <w:t xml:space="preserve"> t</w:t>
+      </w:r>
+      <w:r>
+        <w:t xml:space="preserve">hat will be taken from the Player per use (i.e. the higher the Player’s Magic stat the </w:t>
+      </w:r>
+      <w:r>
+        <w:t>cheaper it will be to use magic</w:t>
+      </w:r>
+      <w:r>
+        <w:t>)</w:t>
+      </w:r>
+    </w:p>
+    <w:p>
+      <w:pPr>
+        <w:pStyle w:val="ListParagraph"/>
+        <w:numPr>
+          <w:ilvl w:val="0"/>
+          <w:numId w:val="21"/>
+        </w:numPr>
+      </w:pPr>
+      <w:proofErr w:type="spellStart"/>
+      <w:r>
+        <w:t>magicType</w:t>
+      </w:r>
+      <w:proofErr w:type="spellEnd"/>
+      <w:r>
+        <w:t xml:space="preserve"> is the type of magic</w:t>
+      </w:r>
+    </w:p>
+    <w:p/>
+    <w:p>
+      <w:pPr>
+        <w:pStyle w:val="Heading2"/>
+      </w:pPr>
+      <w:bookmarkStart w:id="9" w:name="_Toc409378266"/>
       <w:proofErr w:type="spellStart"/>
       <w:r>
         <w:t>InventoryItem</w:t>
       </w:r>
-      <w:bookmarkEnd w:id="7"/>
+      <w:bookmarkEnd w:id="9"/>
       <w:proofErr w:type="spellEnd"/>
     </w:p>
     <w:p>
@@ -3320,52 +3590,6 @@
       </w:r>
       <w:r>
         <w:t>ype</w:t>
-      </w:r>
-      <w:proofErr w:type="spellEnd"/>
-      <w:r>
-        <w:t xml:space="preserve">.  The types will be </w:t>
-      </w:r>
-      <w:proofErr w:type="spellStart"/>
-      <w:r>
-        <w:t>MeleeWeapon</w:t>
-      </w:r>
-      <w:proofErr w:type="spellEnd"/>
-      <w:r>
-        <w:t xml:space="preserve">, </w:t>
-      </w:r>
-      <w:proofErr w:type="spellStart"/>
-      <w:r>
-        <w:t>Range</w:t>
-      </w:r>
-      <w:r>
-        <w:t>dWeapon</w:t>
-      </w:r>
-      <w:proofErr w:type="spellEnd"/>
-      <w:r>
-        <w:t xml:space="preserve">, Shield, Magic, </w:t>
-      </w:r>
-      <w:proofErr w:type="spellStart"/>
-      <w:r>
-        <w:t>HealthPotion</w:t>
-      </w:r>
-      <w:proofErr w:type="spellEnd"/>
-      <w:r>
-        <w:t xml:space="preserve">, </w:t>
-      </w:r>
-      <w:proofErr w:type="spellStart"/>
-      <w:r>
-        <w:t>ManaPotion</w:t>
-      </w:r>
-      <w:proofErr w:type="spellEnd"/>
-      <w:r>
-        <w:t xml:space="preserve"> </w:t>
-      </w:r>
-      <w:r>
-        <w:t xml:space="preserve">and </w:t>
-      </w:r>
-      <w:proofErr w:type="spellStart"/>
-      <w:r>
-        <w:t>RepairHammer</w:t>
       </w:r>
       <w:proofErr w:type="spellEnd"/>
       <w:r>
@@ -3388,6 +3612,17 @@
       <w:r>
         <w:t xml:space="preserve"> will be the type of the item</w:t>
       </w:r>
+      <w:r>
+        <w:t xml:space="preserve"> (Weapon, Shield, Magic, or </w:t>
+      </w:r>
+      <w:proofErr w:type="spellStart"/>
+      <w:r>
+        <w:t>Misc</w:t>
+      </w:r>
+      <w:proofErr w:type="spellEnd"/>
+      <w:r>
+        <w:t>)</w:t>
+      </w:r>
     </w:p>
     <w:p>
       <w:pPr>
@@ -3478,198 +3713,21 @@
         <w:t>purchasable will determine if the item can be purchased/sold</w:t>
       </w:r>
     </w:p>
-    <w:p/>
     <w:p>
       <w:pPr>
         <w:pStyle w:val="Heading2"/>
       </w:pPr>
-      <w:bookmarkStart w:id="8" w:name="_Toc408957893"/>
-      <w:proofErr w:type="spellStart"/>
-      <w:r>
-        <w:lastRenderedPageBreak/>
-        <w:t>InventoryItem</w:t>
-      </w:r>
-      <w:proofErr w:type="spellEnd"/>
-      <w:r>
-        <w:t xml:space="preserve"> Types</w:t>
-      </w:r>
-      <w:r>
-        <w:t xml:space="preserve"> (Work in Progress)</w:t>
-      </w:r>
-      <w:bookmarkEnd w:id="8"/>
-    </w:p>
-    <w:p>
-      <w:pPr>
-        <w:pStyle w:val="ListParagraph"/>
-        <w:numPr>
-          <w:ilvl w:val="0"/>
-          <w:numId w:val="13"/>
-        </w:numPr>
-      </w:pPr>
-      <w:proofErr w:type="spellStart"/>
-      <w:r>
-        <w:t>RangedWeapon</w:t>
-      </w:r>
-      <w:proofErr w:type="spellEnd"/>
-      <w:r>
-        <w:t xml:space="preserve">: </w:t>
-      </w:r>
-      <w:proofErr w:type="spellStart"/>
-      <w:r>
-        <w:t>rangedCost</w:t>
-      </w:r>
-      <w:proofErr w:type="spellEnd"/>
-      <w:r>
-        <w:t xml:space="preserve"> is the amount </w:t>
-      </w:r>
-      <w:r>
-        <w:t>of stamina that will be taken from the Player pe</w:t>
-      </w:r>
-      <w:r>
-        <w:t xml:space="preserve">r use (i.e. the higher the Player’s Ranged stat the </w:t>
-      </w:r>
-      <w:r>
-        <w:t>cheaper it will be to use ranged weapons</w:t>
-      </w:r>
-      <w:r>
-        <w:t xml:space="preserve">) </w:t>
-      </w:r>
-    </w:p>
-    <w:p>
-      <w:pPr>
-        <w:pStyle w:val="ListParagraph"/>
-        <w:numPr>
-          <w:ilvl w:val="0"/>
-          <w:numId w:val="13"/>
-        </w:numPr>
-      </w:pPr>
-      <w:proofErr w:type="spellStart"/>
-      <w:r>
-        <w:t>MeleeWeapon</w:t>
-      </w:r>
-      <w:proofErr w:type="spellEnd"/>
-      <w:r>
-        <w:t xml:space="preserve">: </w:t>
-      </w:r>
-      <w:proofErr w:type="spellStart"/>
-      <w:r>
-        <w:t>meleeCost</w:t>
-      </w:r>
-      <w:proofErr w:type="spellEnd"/>
-      <w:r>
-        <w:t xml:space="preserve"> is the amount</w:t>
-      </w:r>
-      <w:r>
-        <w:t xml:space="preserve"> of stamina</w:t>
-      </w:r>
-      <w:r>
-        <w:t xml:space="preserve"> that will be taken from the Player per use (i.e. the higher the Player’s Melee stat the </w:t>
-      </w:r>
-      <w:r>
-        <w:t>cheaper it will be to use melee weapons</w:t>
-      </w:r>
-      <w:r>
-        <w:t>)</w:t>
-      </w:r>
-    </w:p>
-    <w:p>
-      <w:pPr>
-        <w:pStyle w:val="ListParagraph"/>
-        <w:numPr>
-          <w:ilvl w:val="0"/>
-          <w:numId w:val="13"/>
-        </w:numPr>
-      </w:pPr>
-      <w:r>
-        <w:t>Weapon: Base class that determines how much damage the Weapon can do</w:t>
-      </w:r>
-      <w:r>
-        <w:t xml:space="preserve"> and what type of weapon it is</w:t>
-      </w:r>
-    </w:p>
-    <w:p>
-      <w:pPr>
-        <w:pStyle w:val="ListParagraph"/>
-        <w:numPr>
-          <w:ilvl w:val="0"/>
-          <w:numId w:val="13"/>
-        </w:numPr>
-      </w:pPr>
-      <w:r>
-        <w:t>Shield:</w:t>
-      </w:r>
-      <w:r>
-        <w:t xml:space="preserve"> </w:t>
-      </w:r>
-      <w:proofErr w:type="spellStart"/>
-      <w:r>
-        <w:t>defence</w:t>
-      </w:r>
-      <w:proofErr w:type="spellEnd"/>
-      <w:r>
-        <w:t xml:space="preserve"> is the attack damage the shield can block before it needs to be repaired</w:t>
-      </w:r>
-      <w:r>
-        <w:t xml:space="preserve"> (shields will not regenerate)</w:t>
-      </w:r>
-    </w:p>
-    <w:p>
-      <w:pPr>
-        <w:pStyle w:val="ListParagraph"/>
-        <w:numPr>
-          <w:ilvl w:val="0"/>
-          <w:numId w:val="13"/>
-        </w:numPr>
-      </w:pPr>
-      <w:r>
-        <w:t xml:space="preserve">Magic: </w:t>
-      </w:r>
-      <w:proofErr w:type="spellStart"/>
-      <w:r>
-        <w:t>magicCost</w:t>
-      </w:r>
-      <w:proofErr w:type="spellEnd"/>
-      <w:r>
-        <w:t xml:space="preserve"> is the amount </w:t>
-      </w:r>
-      <w:r>
-        <w:t xml:space="preserve">of </w:t>
-      </w:r>
-      <w:proofErr w:type="spellStart"/>
-      <w:r>
-        <w:t>mana</w:t>
-      </w:r>
-      <w:proofErr w:type="spellEnd"/>
-      <w:r>
-        <w:t xml:space="preserve"> t</w:t>
-      </w:r>
-      <w:r>
-        <w:t xml:space="preserve">hat will be taken from the Player per use (i.e. the higher the Player’s Magic stat the </w:t>
-      </w:r>
-      <w:r>
-        <w:t>cheaper it will be to use magic</w:t>
-      </w:r>
-      <w:r>
-        <w:t>)</w:t>
-      </w:r>
-    </w:p>
-    <w:p>
-      <w:pPr>
-        <w:tabs>
-          <w:tab w:val="left" w:pos="1624"/>
-        </w:tabs>
-      </w:pPr>
     </w:p>
     <w:p>
       <w:pPr>
         <w:pStyle w:val="Heading2"/>
       </w:pPr>
-      <w:bookmarkStart w:id="9" w:name="_Toc408957894"/>
+      <w:bookmarkStart w:id="10" w:name="_Toc409378267"/>
       <w:proofErr w:type="spellStart"/>
       <w:r>
         <w:t>InventoryItemDatabase</w:t>
       </w:r>
-      <w:bookmarkEnd w:id="9"/>
+      <w:bookmarkEnd w:id="10"/>
       <w:proofErr w:type="spellEnd"/>
     </w:p>
     <w:p>
@@ -3778,12 +3836,12 @@
       <w:pPr>
         <w:pStyle w:val="Heading2"/>
       </w:pPr>
-      <w:bookmarkStart w:id="10" w:name="_Toc408957895"/>
+      <w:bookmarkStart w:id="11" w:name="_Toc409378268"/>
       <w:proofErr w:type="spellStart"/>
       <w:r>
         <w:t>InventorySlot</w:t>
       </w:r>
-      <w:bookmarkEnd w:id="10"/>
+      <w:bookmarkEnd w:id="11"/>
       <w:proofErr w:type="spellEnd"/>
     </w:p>
     <w:p>
@@ -3817,12 +3875,12 @@
       <w:pPr>
         <w:pStyle w:val="Heading2"/>
       </w:pPr>
-      <w:bookmarkStart w:id="11" w:name="_Toc408957896"/>
+      <w:bookmarkStart w:id="12" w:name="_Toc409378269"/>
       <w:proofErr w:type="spellStart"/>
       <w:r>
         <w:t>ItemInformation</w:t>
       </w:r>
-      <w:bookmarkEnd w:id="11"/>
+      <w:bookmarkEnd w:id="12"/>
       <w:proofErr w:type="spellEnd"/>
     </w:p>
     <w:p>
@@ -3848,11 +3906,11 @@
       <w:pPr>
         <w:pStyle w:val="Heading2"/>
       </w:pPr>
-      <w:bookmarkStart w:id="12" w:name="_Toc408957897"/>
+      <w:bookmarkStart w:id="13" w:name="_Toc409378270"/>
       <w:r>
         <w:t>Store Scene</w:t>
       </w:r>
-      <w:bookmarkEnd w:id="12"/>
+      <w:bookmarkEnd w:id="13"/>
     </w:p>
     <w:p>
       <w:pPr>
@@ -3875,6 +3933,7 @@
         </w:numPr>
       </w:pPr>
       <w:r>
+        <w:lastRenderedPageBreak/>
         <w:t>There will be two buttons to switc</w:t>
       </w:r>
       <w:r>
@@ -3983,12 +4042,11 @@
       <w:pPr>
         <w:pStyle w:val="Heading2"/>
       </w:pPr>
-      <w:bookmarkStart w:id="13" w:name="_Toc408957898"/>
-      <w:r>
-        <w:lastRenderedPageBreak/>
+      <w:bookmarkStart w:id="14" w:name="_Toc409378271"/>
+      <w:r>
         <w:t>Clerk</w:t>
       </w:r>
-      <w:bookmarkEnd w:id="13"/>
+      <w:bookmarkEnd w:id="14"/>
     </w:p>
     <w:p>
       <w:r>
@@ -4000,30 +4058,8 @@
       <w:r>
         <w:t xml:space="preserve"> </w:t>
       </w:r>
-      <w:proofErr w:type="spellStart"/>
-      <w:r>
-        <w:t>Clerk</w:t>
-      </w:r>
-      <w:r>
-        <w:t>Inventory</w:t>
-      </w:r>
-      <w:proofErr w:type="spellEnd"/>
-      <w:r>
-        <w:t xml:space="preserve"> associated with them.  Their </w:t>
-      </w:r>
-      <w:proofErr w:type="spellStart"/>
-      <w:r>
-        <w:t>Clerk</w:t>
-      </w:r>
-      <w:r>
-        <w:t>Inventory</w:t>
-      </w:r>
-      <w:proofErr w:type="spellEnd"/>
-      <w:r>
-        <w:t xml:space="preserve"> w</w:t>
-      </w:r>
-      <w:r>
-        <w:t>ill depend on the last section the Player unlocked</w:t>
+      <w:r>
+        <w:t>different inventory depending on what section of the game the player is on</w:t>
       </w:r>
       <w:r>
         <w:t>.</w:t>
@@ -4038,13 +4074,21 @@
           <w:numId w:val="10"/>
         </w:numPr>
       </w:pPr>
-      <w:proofErr w:type="spellStart"/>
-      <w:r>
-        <w:t>sectionOneInventory</w:t>
-      </w:r>
-      <w:proofErr w:type="spellEnd"/>
-      <w:r>
-        <w:t xml:space="preserve"> is the inventory the Player will see when they have unlocked the first section</w:t>
+      <w:proofErr w:type="gramStart"/>
+      <w:r>
+        <w:t>items</w:t>
+      </w:r>
+      <w:proofErr w:type="gramEnd"/>
+      <w:r>
+        <w:t xml:space="preserve"> will be a list of lists of </w:t>
+      </w:r>
+      <w:proofErr w:type="spellStart"/>
+      <w:r>
+        <w:t>InventoryItems</w:t>
+      </w:r>
+      <w:proofErr w:type="spellEnd"/>
+      <w:r>
+        <w:t>.  There will be 4 lists, the first one will be the inventory the Player will see when they have unlocked the first section (when they start the game).</w:t>
       </w:r>
     </w:p>
     <w:p>
@@ -4055,16 +4099,20 @@
           <w:numId w:val="10"/>
         </w:numPr>
       </w:pPr>
-      <w:proofErr w:type="spellStart"/>
-      <w:r>
-        <w:t>sectionTwoInventory</w:t>
-      </w:r>
-      <w:proofErr w:type="spellEnd"/>
+      <w:r>
+        <w:t>The second list</w:t>
+      </w:r>
       <w:r>
         <w:t xml:space="preserve"> is the inventory the Player will see when they have unlocked the second section</w:t>
       </w:r>
       <w:r>
-        <w:t xml:space="preserve"> (unlocks when the Player reaches level 6)</w:t>
+        <w:t xml:space="preserve"> (unlocks when the Player reaches </w:t>
+      </w:r>
+      <w:r>
+        <w:t xml:space="preserve">game </w:t>
+      </w:r>
+      <w:r>
+        <w:t>level 6)</w:t>
       </w:r>
     </w:p>
     <w:p>
@@ -4075,16 +4123,20 @@
           <w:numId w:val="10"/>
         </w:numPr>
       </w:pPr>
-      <w:proofErr w:type="spellStart"/>
-      <w:r>
-        <w:t>sectionThreeInventory</w:t>
-      </w:r>
-      <w:proofErr w:type="spellEnd"/>
-      <w:r>
-        <w:t xml:space="preserve"> is the inventory the Player will see when they have unlocked the third section</w:t>
-      </w:r>
-      <w:r>
-        <w:t xml:space="preserve"> (unlocks when the Player reaches level 11)</w:t>
+      <w:r>
+        <w:t xml:space="preserve">The third list </w:t>
+      </w:r>
+      <w:r>
+        <w:t>is the inventory the Player will see when they have unlocked the third section</w:t>
+      </w:r>
+      <w:r>
+        <w:t xml:space="preserve"> (unlocks when the Player reaches </w:t>
+      </w:r>
+      <w:r>
+        <w:t xml:space="preserve">game </w:t>
+      </w:r>
+      <w:r>
+        <w:t>level 11)</w:t>
       </w:r>
     </w:p>
     <w:p>
@@ -4095,58 +4147,20 @@
           <w:numId w:val="10"/>
         </w:numPr>
       </w:pPr>
-      <w:proofErr w:type="spellStart"/>
-      <w:r>
-        <w:t>sectionFourInventory</w:t>
-      </w:r>
-      <w:proofErr w:type="spellEnd"/>
+      <w:r>
+        <w:t>The fourth list</w:t>
+      </w:r>
       <w:r>
         <w:t xml:space="preserve"> is the inventory the Player will see when they have unlocked the fourth section</w:t>
       </w:r>
       <w:r>
-        <w:t xml:space="preserve"> (unlocks when the Player reaches level 16)</w:t>
-      </w:r>
-    </w:p>
-    <w:p>
-      <w:pPr>
-        <w:pStyle w:val="ListParagraph"/>
-        <w:numPr>
-          <w:ilvl w:val="0"/>
-          <w:numId w:val="10"/>
-        </w:numPr>
-      </w:pPr>
-      <w:r>
-        <w:t xml:space="preserve">The </w:t>
-      </w:r>
-      <w:proofErr w:type="spellStart"/>
-      <w:r>
-        <w:t>ClerkInventory</w:t>
-      </w:r>
-      <w:proofErr w:type="spellEnd"/>
-      <w:r>
-        <w:t xml:space="preserve"> </w:t>
-      </w:r>
-      <w:r>
-        <w:t xml:space="preserve">class </w:t>
-      </w:r>
-      <w:r>
-        <w:t xml:space="preserve">will be an array of </w:t>
-      </w:r>
-      <w:proofErr w:type="spellStart"/>
-      <w:r>
-        <w:t>InventoryItems</w:t>
-      </w:r>
-      <w:proofErr w:type="spellEnd"/>
-      <w:r>
-        <w:t xml:space="preserve"> that will represent the </w:t>
-      </w:r>
-      <w:proofErr w:type="spellStart"/>
-      <w:r>
-        <w:t>InventoryItems</w:t>
-      </w:r>
-      <w:proofErr w:type="spellEnd"/>
-      <w:r>
-        <w:t xml:space="preserve"> the Clerk has for sale</w:t>
+        <w:t xml:space="preserve"> (unlocks when the Player reaches </w:t>
+      </w:r>
+      <w:r>
+        <w:t xml:space="preserve">game </w:t>
+      </w:r>
+      <w:r>
+        <w:t>level 16)</w:t>
       </w:r>
     </w:p>
     <w:p>
@@ -4159,10 +4173,10 @@
           <w:lang w:val="en-CA" w:eastAsia="en-CA"/>
         </w:rPr>
         <w:drawing>
-          <wp:inline distT="0" distB="0" distL="0" distR="0" wp14:anchorId="7BBCFE92" wp14:editId="566D94F6">
-            <wp:extent cx="4834647" cy="1311714"/>
-            <wp:effectExtent l="0" t="0" r="4445" b="3175"/>
-            <wp:docPr id="6" name="Picture 6" descr="D:\Games\UnityGames\RPGHeroPrototype\TechnicalDesign\TechnicalDesignGraphImages\Clerk_Hierarchy.jpg"/>
+          <wp:inline distT="0" distB="0" distL="0" distR="0" wp14:anchorId="49F8A0F7" wp14:editId="54BED77A">
+            <wp:extent cx="4095750" cy="2508612"/>
+            <wp:effectExtent l="0" t="0" r="0" b="6350"/>
+            <wp:docPr id="15" name="Picture 15" descr="D:\Games\UnityGames\RPGHeroPrototype\TechnicalDesign\TechnicalDesignDiagramImages\Clerk_Hierarchy.jpg"/>
             <wp:cNvGraphicFramePr>
               <a:graphicFrameLocks xmlns:a="http://schemas.openxmlformats.org/drawingml/2006/main" noChangeAspect="1"/>
             </wp:cNvGraphicFramePr>
@@ -4170,7 +4184,7 @@
               <a:graphicData uri="http://schemas.openxmlformats.org/drawingml/2006/picture">
                 <pic:pic xmlns:pic="http://schemas.openxmlformats.org/drawingml/2006/picture">
                   <pic:nvPicPr>
-                    <pic:cNvPr id="0" name="Picture 2" descr="D:\Games\UnityGames\RPGHeroPrototype\TechnicalDesign\TechnicalDesignGraphImages\Clerk_Hierarchy.jpg"/>
+                    <pic:cNvPr id="0" name="Picture 3" descr="D:\Games\UnityGames\RPGHeroPrototype\TechnicalDesign\TechnicalDesignDiagramImages\Clerk_Hierarchy.jpg"/>
                     <pic:cNvPicPr>
                       <a:picLocks noChangeAspect="1" noChangeArrowheads="1"/>
                     </pic:cNvPicPr>
@@ -4191,7 +4205,7 @@
                   <pic:spPr bwMode="auto">
                     <a:xfrm>
                       <a:off x="0" y="0"/>
-                      <a:ext cx="4875713" cy="1322856"/>
+                      <a:ext cx="4108790" cy="2516599"/>
                     </a:xfrm>
                     <a:prstGeom prst="rect">
                       <a:avLst/>
@@ -4267,11 +4281,11 @@
       <w:pPr>
         <w:pStyle w:val="Heading2"/>
       </w:pPr>
-      <w:bookmarkStart w:id="14" w:name="_Toc408957899"/>
+      <w:bookmarkStart w:id="15" w:name="_Toc409378272"/>
       <w:r>
         <w:t>Level Select Scene</w:t>
       </w:r>
-      <w:bookmarkEnd w:id="14"/>
+      <w:bookmarkEnd w:id="15"/>
     </w:p>
     <w:p>
       <w:r>
@@ -4439,12 +4453,12 @@
       <w:pPr>
         <w:pStyle w:val="Heading2"/>
       </w:pPr>
-      <w:bookmarkStart w:id="15" w:name="_Toc408957900"/>
+      <w:bookmarkStart w:id="16" w:name="_Toc409378273"/>
       <w:r>
         <w:lastRenderedPageBreak/>
         <w:t>Level Scene</w:t>
       </w:r>
-      <w:bookmarkEnd w:id="15"/>
+      <w:bookmarkEnd w:id="16"/>
     </w:p>
     <w:p/>
     <w:p>
@@ -4454,10 +4468,10 @@
           <w:lang w:val="en-CA" w:eastAsia="en-CA"/>
         </w:rPr>
         <w:drawing>
-          <wp:inline distT="0" distB="0" distL="0" distR="0" wp14:anchorId="0464F84E" wp14:editId="0B70A5CD">
+          <wp:inline distT="0" distB="0" distL="0" distR="0" wp14:anchorId="038B2B1C" wp14:editId="1EDAEDD5">
             <wp:extent cx="5943600" cy="6976110"/>
             <wp:effectExtent l="0" t="0" r="0" b="0"/>
-            <wp:docPr id="2" name="Picture 2"/>
+            <wp:docPr id="16" name="Picture 16"/>
             <wp:cNvGraphicFramePr>
               <a:graphicFrameLocks xmlns:a="http://schemas.openxmlformats.org/drawingml/2006/main" noChangeAspect="1"/>
             </wp:cNvGraphicFramePr>
@@ -4571,7 +4585,10 @@
       </w:r>
       <w:proofErr w:type="spellStart"/>
       <w:r>
-        <w:t>RepairIcon</w:t>
+        <w:t>Mana</w:t>
+      </w:r>
+      <w:r>
+        <w:t>Icon</w:t>
       </w:r>
       <w:proofErr w:type="spellEnd"/>
       <w:r>
@@ -4759,10 +4776,10 @@
           <w:lang w:val="en-CA" w:eastAsia="en-CA"/>
         </w:rPr>
         <w:drawing>
-          <wp:inline distT="0" distB="0" distL="0" distR="0" wp14:anchorId="2C127B91" wp14:editId="5C1B40F7">
-            <wp:extent cx="4943055" cy="2390775"/>
+          <wp:inline distT="0" distB="0" distL="0" distR="0" wp14:anchorId="4E3A701B" wp14:editId="1C3166C6">
+            <wp:extent cx="5943600" cy="3640405"/>
             <wp:effectExtent l="0" t="0" r="0" b="0"/>
-            <wp:docPr id="14" name="Picture 14" descr="D:\Games\UnityGames\RPGHeroPrototype\TechnicalDesign\TechnicalDesignDiagramImages\Controls_Hierarchy.jpg"/>
+            <wp:docPr id="21" name="Picture 21" descr="D:\Games\UnityGames\RPGHeroPrototype\TechnicalDesign\TechnicalDesignDiagramImages\Controls_Hierarchy.jpg"/>
             <wp:cNvGraphicFramePr>
               <a:graphicFrameLocks xmlns:a="http://schemas.openxmlformats.org/drawingml/2006/main" noChangeAspect="1"/>
             </wp:cNvGraphicFramePr>
@@ -4770,7 +4787,7 @@
               <a:graphicData uri="http://schemas.openxmlformats.org/drawingml/2006/picture">
                 <pic:pic xmlns:pic="http://schemas.openxmlformats.org/drawingml/2006/picture">
                   <pic:nvPicPr>
-                    <pic:cNvPr id="0" name="Picture 2" descr="D:\Games\UnityGames\RPGHeroPrototype\TechnicalDesign\TechnicalDesignDiagramImages\Controls_Hierarchy.jpg"/>
+                    <pic:cNvPr id="0" name="Picture 4" descr="D:\Games\UnityGames\RPGHeroPrototype\TechnicalDesign\TechnicalDesignDiagramImages\Controls_Hierarchy.jpg"/>
                     <pic:cNvPicPr>
                       <a:picLocks noChangeAspect="1" noChangeArrowheads="1"/>
                     </pic:cNvPicPr>
@@ -4791,7 +4808,7 @@
                   <pic:spPr bwMode="auto">
                     <a:xfrm>
                       <a:off x="0" y="0"/>
-                      <a:ext cx="4943055" cy="2390775"/>
+                      <a:ext cx="5943600" cy="3640405"/>
                     </a:xfrm>
                     <a:prstGeom prst="rect">
                       <a:avLst/>
@@ -4885,6 +4902,7 @@
         </w:numPr>
       </w:pPr>
       <w:r>
+        <w:lastRenderedPageBreak/>
         <w:t xml:space="preserve">The </w:t>
       </w:r>
       <w:proofErr w:type="spellStart"/>
@@ -4951,7 +4969,21 @@
       </w:r>
       <w:proofErr w:type="spellEnd"/>
       <w:r>
-        <w:t xml:space="preserve"> is the persistent icon that will allow the Player to heal.  It will have a collider and a script attached that will increment the Player’s health when it is used.</w:t>
+        <w:t xml:space="preserve"> is the persistent icon that will allow the Player to heal</w:t>
+      </w:r>
+      <w:r>
+        <w:t xml:space="preserve"> if they have </w:t>
+      </w:r>
+      <w:proofErr w:type="spellStart"/>
+      <w:r>
+        <w:t>healh</w:t>
+      </w:r>
+      <w:proofErr w:type="spellEnd"/>
+      <w:r>
+        <w:t xml:space="preserve"> potions available</w:t>
+      </w:r>
+      <w:r>
+        <w:t>.  It will have a collider and a script attached that will increment the Player’s health when it is used.</w:t>
       </w:r>
     </w:p>
     <w:p>
@@ -4964,7 +4996,6 @@
       </w:pPr>
       <w:proofErr w:type="spellStart"/>
       <w:r>
-        <w:lastRenderedPageBreak/>
         <w:t>healthPotions</w:t>
       </w:r>
       <w:proofErr w:type="spellEnd"/>
@@ -5020,11 +5051,50 @@
       </w:r>
       <w:proofErr w:type="spellStart"/>
       <w:r>
-        <w:t>RepairControl</w:t>
-      </w:r>
-      <w:proofErr w:type="spellEnd"/>
-      <w:r>
-        <w:t xml:space="preserve"> is the persistent icon that will allow the Player to repair an item automatically.  It will have a collider and a script attached that will repair either the weapon or the shield depending on what it is dragged to.</w:t>
+        <w:t>Mana</w:t>
+      </w:r>
+      <w:r>
+        <w:t>Control</w:t>
+      </w:r>
+      <w:proofErr w:type="spellEnd"/>
+      <w:r>
+        <w:t xml:space="preserve"> is the persistent</w:t>
+      </w:r>
+      <w:r>
+        <w:t xml:space="preserve"> icon that will allow use a </w:t>
+      </w:r>
+      <w:proofErr w:type="spellStart"/>
+      <w:r>
+        <w:t>mana</w:t>
+      </w:r>
+      <w:proofErr w:type="spellEnd"/>
+      <w:r>
+        <w:t xml:space="preserve"> potion if they have </w:t>
+      </w:r>
+      <w:proofErr w:type="spellStart"/>
+      <w:r>
+        <w:t>mana</w:t>
+      </w:r>
+      <w:proofErr w:type="spellEnd"/>
+      <w:r>
+        <w:t xml:space="preserve"> potions available</w:t>
+      </w:r>
+      <w:r>
+        <w:t xml:space="preserve">.  It will have a collider and a script attached that will </w:t>
+      </w:r>
+      <w:r>
+        <w:t xml:space="preserve">increment the Player’s </w:t>
+      </w:r>
+      <w:proofErr w:type="spellStart"/>
+      <w:r>
+        <w:t>mana</w:t>
+      </w:r>
+      <w:proofErr w:type="spellEnd"/>
+      <w:r>
+        <w:t xml:space="preserve"> when it is used</w:t>
+      </w:r>
+      <w:r>
+        <w:t>.</w:t>
       </w:r>
     </w:p>
     <w:p>
@@ -5037,14 +5107,22 @@
       </w:pPr>
       <w:proofErr w:type="spellStart"/>
       <w:r>
-        <w:t>repairHammers</w:t>
+        <w:t>manaPotion</w:t>
+      </w:r>
+      <w:r>
+        <w:t>s</w:t>
       </w:r>
       <w:proofErr w:type="spellEnd"/>
       <w:r>
         <w:t xml:space="preserve"> will be the number of </w:t>
       </w:r>
-      <w:r>
-        <w:t>repair hammers</w:t>
+      <w:proofErr w:type="spellStart"/>
+      <w:r>
+        <w:t>mana</w:t>
+      </w:r>
+      <w:proofErr w:type="spellEnd"/>
+      <w:r>
+        <w:t xml:space="preserve"> potions</w:t>
       </w:r>
       <w:r>
         <w:t xml:space="preserve"> the Player has</w:t>
@@ -5067,7 +5145,7 @@
         <w:t xml:space="preserve"> will be the time between uses of the </w:t>
       </w:r>
       <w:r>
-        <w:t>repair hammer</w:t>
+        <w:t>potions</w:t>
       </w:r>
     </w:p>
     <w:p>
@@ -5080,7 +5158,7 @@
       </w:pPr>
       <w:proofErr w:type="spellStart"/>
       <w:r>
-        <w:t>repair</w:t>
+        <w:t>mana</w:t>
       </w:r>
       <w:r>
         <w:t>ControlImage</w:t>
@@ -5108,10 +5186,10 @@
         </w:rPr>
         <w:lastRenderedPageBreak/>
         <w:drawing>
-          <wp:inline distT="0" distB="0" distL="0" distR="0" wp14:anchorId="46C00E5D" wp14:editId="1C584FC8">
-            <wp:extent cx="5943600" cy="2388085"/>
+          <wp:inline distT="0" distB="0" distL="0" distR="0" wp14:anchorId="56A3AA9C" wp14:editId="22A16A44">
+            <wp:extent cx="5943600" cy="3640405"/>
             <wp:effectExtent l="0" t="0" r="0" b="0"/>
-            <wp:docPr id="12" name="Picture 12" descr="D:\Games\UnityGames\RPGHeroPrototype\TechnicalDesign\TechnicalDesignGraphImages\IconSpawner_Hierarchy.jpg"/>
+            <wp:docPr id="14" name="Picture 14" descr="D:\Games\UnityGames\RPGHeroPrototype\TechnicalDesign\TechnicalDesignDiagramImages\IconSpawner_Hierarchy.jpg"/>
             <wp:cNvGraphicFramePr>
               <a:graphicFrameLocks xmlns:a="http://schemas.openxmlformats.org/drawingml/2006/main" noChangeAspect="1"/>
             </wp:cNvGraphicFramePr>
@@ -5119,13 +5197,13 @@
               <a:graphicData uri="http://schemas.openxmlformats.org/drawingml/2006/picture">
                 <pic:pic xmlns:pic="http://schemas.openxmlformats.org/drawingml/2006/picture">
                   <pic:nvPicPr>
-                    <pic:cNvPr id="0" name="Picture 1" descr="D:\Games\UnityGames\RPGHeroPrototype\TechnicalDesign\TechnicalDesignGraphImages\IconSpawner_Hierarchy.jpg"/>
+                    <pic:cNvPr id="0" name="Picture 4" descr="D:\Games\UnityGames\RPGHeroPrototype\TechnicalDesign\TechnicalDesignDiagramImages\IconSpawner_Hierarchy.jpg"/>
                     <pic:cNvPicPr>
                       <a:picLocks noChangeAspect="1" noChangeArrowheads="1"/>
                     </pic:cNvPicPr>
                   </pic:nvPicPr>
                   <pic:blipFill>
-                    <a:blip r:embed="rId17">
+                    <a:blip r:embed="rId17" cstate="print">
                       <a:extLst>
                         <a:ext uri="{28A0092B-C50C-407E-A947-70E740481C1C}">
                           <a14:useLocalDpi xmlns:a14="http://schemas.microsoft.com/office/drawing/2010/main" val="0"/>
@@ -5140,7 +5218,7 @@
                   <pic:spPr bwMode="auto">
                     <a:xfrm>
                       <a:off x="0" y="0"/>
-                      <a:ext cx="5943600" cy="2388085"/>
+                      <a:ext cx="5943600" cy="3640405"/>
                     </a:xfrm>
                     <a:prstGeom prst="rect">
                       <a:avLst/>
@@ -5162,11 +5240,11 @@
       <w:pPr>
         <w:pStyle w:val="Heading2"/>
       </w:pPr>
-      <w:bookmarkStart w:id="16" w:name="_Toc408957901"/>
+      <w:bookmarkStart w:id="17" w:name="_Toc409378274"/>
       <w:r>
         <w:t>Icon</w:t>
       </w:r>
-      <w:bookmarkEnd w:id="16"/>
+      <w:bookmarkEnd w:id="17"/>
     </w:p>
     <w:p>
       <w:r>
@@ -5301,12 +5379,12 @@
       <w:pPr>
         <w:pStyle w:val="Heading2"/>
       </w:pPr>
-      <w:bookmarkStart w:id="17" w:name="_Toc408957902"/>
+      <w:bookmarkStart w:id="18" w:name="_Toc409378275"/>
       <w:proofErr w:type="spellStart"/>
       <w:r>
         <w:t>IconState</w:t>
       </w:r>
-      <w:bookmarkEnd w:id="17"/>
+      <w:bookmarkEnd w:id="18"/>
       <w:proofErr w:type="spellEnd"/>
     </w:p>
     <w:p>
@@ -5350,12 +5428,12 @@
       <w:pPr>
         <w:pStyle w:val="Heading2"/>
       </w:pPr>
-      <w:bookmarkStart w:id="18" w:name="_Toc408957903"/>
+      <w:bookmarkStart w:id="19" w:name="_Toc409378276"/>
       <w:proofErr w:type="spellStart"/>
       <w:r>
         <w:t>IconSlot</w:t>
       </w:r>
-      <w:bookmarkEnd w:id="18"/>
+      <w:bookmarkEnd w:id="19"/>
       <w:proofErr w:type="spellEnd"/>
     </w:p>
     <w:p>
@@ -5420,12 +5498,13 @@
       <w:pPr>
         <w:pStyle w:val="Heading2"/>
       </w:pPr>
-      <w:bookmarkStart w:id="19" w:name="_Toc408957904"/>
-      <w:proofErr w:type="spellStart"/>
-      <w:r>
+      <w:bookmarkStart w:id="20" w:name="_Toc409378277"/>
+      <w:proofErr w:type="spellStart"/>
+      <w:r>
+        <w:lastRenderedPageBreak/>
         <w:t>IconSpawner</w:t>
       </w:r>
-      <w:bookmarkEnd w:id="19"/>
+      <w:bookmarkEnd w:id="20"/>
       <w:proofErr w:type="spellEnd"/>
     </w:p>
     <w:p>
@@ -5471,12 +5550,11 @@
           <w:noProof/>
           <w:lang w:val="en-CA" w:eastAsia="en-CA"/>
         </w:rPr>
-        <w:lastRenderedPageBreak/>
         <w:drawing>
-          <wp:inline distT="0" distB="0" distL="0" distR="0" wp14:anchorId="04C61157" wp14:editId="78592224">
+          <wp:inline distT="0" distB="0" distL="0" distR="0" wp14:anchorId="4F6906FD" wp14:editId="68095529">
             <wp:extent cx="5943600" cy="3640405"/>
             <wp:effectExtent l="0" t="0" r="0" b="0"/>
-            <wp:docPr id="11" name="Picture 11" descr="D:\Games\UnityGames\RPGHeroPrototype\TechnicalDesign\TechnicalDesignGraphImages\Enemy_Hierarchy.jpg"/>
+            <wp:docPr id="20" name="Picture 20" descr="D:\Games\UnityGames\RPGHeroPrototype\TechnicalDesign\TechnicalDesignDiagramImages\Enemy_Hierarchy.jpg"/>
             <wp:cNvGraphicFramePr>
               <a:graphicFrameLocks xmlns:a="http://schemas.openxmlformats.org/drawingml/2006/main" noChangeAspect="1"/>
             </wp:cNvGraphicFramePr>
@@ -5484,7 +5562,7 @@
               <a:graphicData uri="http://schemas.openxmlformats.org/drawingml/2006/picture">
                 <pic:pic xmlns:pic="http://schemas.openxmlformats.org/drawingml/2006/picture">
                   <pic:nvPicPr>
-                    <pic:cNvPr id="0" name="Picture 1" descr="D:\Games\UnityGames\RPGHeroPrototype\TechnicalDesign\TechnicalDesignGraphImages\Enemy_Hierarchy.jpg"/>
+                    <pic:cNvPr id="0" name="Picture 5" descr="D:\Games\UnityGames\RPGHeroPrototype\TechnicalDesign\TechnicalDesignDiagramImages\Enemy_Hierarchy.jpg"/>
                     <pic:cNvPicPr>
                       <a:picLocks noChangeAspect="1" noChangeArrowheads="1"/>
                     </pic:cNvPicPr>
@@ -5521,17 +5599,19 @@
           </wp:inline>
         </w:drawing>
       </w:r>
+      <w:bookmarkStart w:id="21" w:name="_GoBack"/>
+      <w:bookmarkEnd w:id="21"/>
     </w:p>
     <w:p/>
     <w:p>
       <w:pPr>
         <w:pStyle w:val="Heading2"/>
       </w:pPr>
-      <w:bookmarkStart w:id="20" w:name="_Toc408957905"/>
+      <w:bookmarkStart w:id="22" w:name="_Toc409378278"/>
       <w:r>
         <w:t>Enemy</w:t>
       </w:r>
-      <w:bookmarkEnd w:id="20"/>
+      <w:bookmarkEnd w:id="22"/>
     </w:p>
     <w:p>
       <w:r>
@@ -5576,11 +5656,17 @@
       </w:pPr>
       <w:proofErr w:type="spellStart"/>
       <w:r>
-        <w:t>enemyState</w:t>
-      </w:r>
-      <w:proofErr w:type="spellEnd"/>
-      <w:r>
-        <w:t xml:space="preserve"> is the current state the enemy is in</w:t>
+        <w:t>enemyTransform</w:t>
+      </w:r>
+      <w:proofErr w:type="spellEnd"/>
+      <w:r>
+        <w:t xml:space="preserve"> is the </w:t>
+      </w:r>
+      <w:r>
+        <w:rPr>
+          <w:lang w:val="en-CA"/>
+        </w:rPr>
+        <w:t>enemy’s transform</w:t>
       </w:r>
     </w:p>
     <w:p>
@@ -5610,6 +5696,48 @@
       </w:pPr>
       <w:proofErr w:type="spellStart"/>
       <w:r>
+        <w:t>enemySprite</w:t>
+      </w:r>
+      <w:proofErr w:type="spellEnd"/>
+      <w:r>
+        <w:t xml:space="preserve"> is the enemy’s sprite</w:t>
+      </w:r>
+    </w:p>
+    <w:p>
+      <w:pPr>
+        <w:pStyle w:val="ListParagraph"/>
+        <w:numPr>
+          <w:ilvl w:val="0"/>
+          <w:numId w:val="17"/>
+        </w:numPr>
+      </w:pPr>
+      <w:proofErr w:type="spellStart"/>
+      <w:r>
+        <w:t>expGiven</w:t>
+      </w:r>
+      <w:proofErr w:type="spellEnd"/>
+      <w:r>
+        <w:t xml:space="preserve"> is the amount of </w:t>
+      </w:r>
+      <w:proofErr w:type="spellStart"/>
+      <w:r>
+        <w:t>exp</w:t>
+      </w:r>
+      <w:proofErr w:type="spellEnd"/>
+      <w:r>
+        <w:t xml:space="preserve"> the Player will gain by defeating the enemy</w:t>
+      </w:r>
+    </w:p>
+    <w:p>
+      <w:pPr>
+        <w:pStyle w:val="ListParagraph"/>
+        <w:numPr>
+          <w:ilvl w:val="0"/>
+          <w:numId w:val="17"/>
+        </w:numPr>
+      </w:pPr>
+      <w:proofErr w:type="spellStart"/>
+      <w:r>
         <w:t>enemyWeakness</w:t>
       </w:r>
       <w:proofErr w:type="spellEnd"/>
@@ -5633,101 +5761,52 @@
       <w:pPr>
         <w:pStyle w:val="Heading2"/>
       </w:pPr>
-      <w:bookmarkStart w:id="21" w:name="_Toc408957906"/>
-      <w:proofErr w:type="spellStart"/>
-      <w:r>
-        <w:t>EnemyState</w:t>
-      </w:r>
-      <w:bookmarkEnd w:id="21"/>
-      <w:proofErr w:type="spellEnd"/>
-    </w:p>
-    <w:p>
-      <w:pPr>
-        <w:pStyle w:val="ListParagraph"/>
-        <w:numPr>
-          <w:ilvl w:val="0"/>
-          <w:numId w:val="18"/>
-        </w:numPr>
-      </w:pPr>
-      <w:r>
-        <w:t>MOVING: the enemy is moving around but not attacking</w:t>
-      </w:r>
-    </w:p>
-    <w:p>
-      <w:pPr>
-        <w:pStyle w:val="ListParagraph"/>
-        <w:numPr>
-          <w:ilvl w:val="0"/>
-          <w:numId w:val="18"/>
-        </w:numPr>
-      </w:pPr>
-      <w:r>
-        <w:t>ATTACKING: the enemy is going to attack</w:t>
-      </w:r>
-    </w:p>
-    <w:p>
-      <w:pPr>
-        <w:pStyle w:val="ListParagraph"/>
-        <w:numPr>
-          <w:ilvl w:val="0"/>
-          <w:numId w:val="18"/>
-        </w:numPr>
-      </w:pPr>
-      <w:r>
-        <w:t>DEAD: the enemy died</w:t>
-      </w:r>
-    </w:p>
-    <w:p/>
+      <w:bookmarkStart w:id="23" w:name="_Toc409378279"/>
+      <w:proofErr w:type="spellStart"/>
+      <w:r>
+        <w:t>EnemySpawner</w:t>
+      </w:r>
+      <w:bookmarkEnd w:id="23"/>
+      <w:proofErr w:type="spellEnd"/>
+    </w:p>
+    <w:p>
+      <w:r>
+        <w:t xml:space="preserve">The </w:t>
+      </w:r>
+      <w:proofErr w:type="spellStart"/>
+      <w:r>
+        <w:t>EnemySpawner</w:t>
+      </w:r>
+      <w:proofErr w:type="spellEnd"/>
+      <w:r>
+        <w:t xml:space="preserve"> will be in charge of managing the spawning of enemies in a level.  It will </w:t>
+      </w:r>
+      <w:r>
+        <w:t xml:space="preserve">spawn in the initial enemy or enemies </w:t>
+      </w:r>
+      <w:r>
+        <w:t>and when one dies will have to either spawn another or let the level know it is finished.</w:t>
+      </w:r>
+    </w:p>
+    <w:p>
+      <w:pPr>
+        <w:spacing w:after="160" w:line="259" w:lineRule="auto"/>
+      </w:pPr>
+      <w:r>
+        <w:br w:type="page"/>
+      </w:r>
+    </w:p>
     <w:p>
       <w:pPr>
         <w:pStyle w:val="Heading2"/>
       </w:pPr>
-      <w:bookmarkStart w:id="22" w:name="_Toc408957907"/>
-      <w:proofErr w:type="spellStart"/>
-      <w:r>
-        <w:t>EnemySpawner</w:t>
-      </w:r>
-      <w:bookmarkEnd w:id="22"/>
-      <w:proofErr w:type="spellEnd"/>
-    </w:p>
-    <w:p>
-      <w:r>
-        <w:t xml:space="preserve">The </w:t>
-      </w:r>
-      <w:proofErr w:type="spellStart"/>
-      <w:r>
-        <w:t>EnemySpawner</w:t>
-      </w:r>
-      <w:proofErr w:type="spellEnd"/>
-      <w:r>
-        <w:t xml:space="preserve"> will be in charge of managing the spawning of enemies in a level.  It will </w:t>
-      </w:r>
-      <w:r>
-        <w:t xml:space="preserve">spawn in the initial enemy or enemies </w:t>
-      </w:r>
-      <w:r>
-        <w:t>and when one dies will have to either spawn another or let the level know it is finished.</w:t>
-      </w:r>
-    </w:p>
-    <w:p>
-      <w:pPr>
-        <w:spacing w:after="160" w:line="259" w:lineRule="auto"/>
-      </w:pPr>
-      <w:r>
-        <w:br w:type="page"/>
-      </w:r>
-    </w:p>
-    <w:p>
-      <w:pPr>
-        <w:pStyle w:val="Heading2"/>
-      </w:pPr>
-      <w:bookmarkStart w:id="23" w:name="_Toc408957908"/>
+      <w:bookmarkStart w:id="24" w:name="_Toc409378280"/>
       <w:proofErr w:type="spellStart"/>
       <w:r>
         <w:lastRenderedPageBreak/>
         <w:t>PlayerStats</w:t>
       </w:r>
-      <w:bookmarkEnd w:id="23"/>
+      <w:bookmarkEnd w:id="24"/>
       <w:proofErr w:type="spellEnd"/>
     </w:p>
     <w:p>
@@ -6033,11 +6112,11 @@
       <w:pPr>
         <w:pStyle w:val="Heading2"/>
       </w:pPr>
-      <w:bookmarkStart w:id="24" w:name="_Toc408957909"/>
+      <w:bookmarkStart w:id="25" w:name="_Toc409378281"/>
       <w:r>
         <w:t>Character Scene</w:t>
       </w:r>
-      <w:bookmarkEnd w:id="24"/>
+      <w:bookmarkEnd w:id="25"/>
     </w:p>
     <w:p>
       <w:r>
@@ -6852,6 +6931,119 @@
     </w:lvl>
   </w:abstractNum>
   <w:abstractNum w:abstractNumId="4">
+    <w:nsid w:val="1AA61815"/>
+    <w:multiLevelType w:val="hybridMultilevel"/>
+    <w:tmpl w:val="39481006"/>
+    <w:lvl w:ilvl="0" w:tplc="10090001">
+      <w:start w:val="1"/>
+      <w:numFmt w:val="bullet"/>
+      <w:lvlText w:val=""/>
+      <w:lvlJc w:val="left"/>
+      <w:pPr>
+        <w:ind w:left="720" w:hanging="360"/>
+      </w:pPr>
+      <w:rPr>
+        <w:rFonts w:ascii="Symbol" w:hAnsi="Symbol" w:hint="default"/>
+      </w:rPr>
+    </w:lvl>
+    <w:lvl w:ilvl="1" w:tplc="10090003" w:tentative="1">
+      <w:start w:val="1"/>
+      <w:numFmt w:val="bullet"/>
+      <w:lvlText w:val="o"/>
+      <w:lvlJc w:val="left"/>
+      <w:pPr>
+        <w:ind w:left="1440" w:hanging="360"/>
+      </w:pPr>
+      <w:rPr>
+        <w:rFonts w:ascii="Courier New" w:hAnsi="Courier New" w:cs="Courier New" w:hint="default"/>
+      </w:rPr>
+    </w:lvl>
+    <w:lvl w:ilvl="2" w:tplc="10090005" w:tentative="1">
+      <w:start w:val="1"/>
+      <w:numFmt w:val="bullet"/>
+      <w:lvlText w:val=""/>
+      <w:lvlJc w:val="left"/>
+      <w:pPr>
+        <w:ind w:left="2160" w:hanging="360"/>
+      </w:pPr>
+      <w:rPr>
+        <w:rFonts w:ascii="Wingdings" w:hAnsi="Wingdings" w:hint="default"/>
+      </w:rPr>
+    </w:lvl>
+    <w:lvl w:ilvl="3" w:tplc="10090001" w:tentative="1">
+      <w:start w:val="1"/>
+      <w:numFmt w:val="bullet"/>
+      <w:lvlText w:val=""/>
+      <w:lvlJc w:val="left"/>
+      <w:pPr>
+        <w:ind w:left="2880" w:hanging="360"/>
+      </w:pPr>
+      <w:rPr>
+        <w:rFonts w:ascii="Symbol" w:hAnsi="Symbol" w:hint="default"/>
+      </w:rPr>
+    </w:lvl>
+    <w:lvl w:ilvl="4" w:tplc="10090003" w:tentative="1">
+      <w:start w:val="1"/>
+      <w:numFmt w:val="bullet"/>
+      <w:lvlText w:val="o"/>
+      <w:lvlJc w:val="left"/>
+      <w:pPr>
+        <w:ind w:left="3600" w:hanging="360"/>
+      </w:pPr>
+      <w:rPr>
+        <w:rFonts w:ascii="Courier New" w:hAnsi="Courier New" w:cs="Courier New" w:hint="default"/>
+      </w:rPr>
+    </w:lvl>
+    <w:lvl w:ilvl="5" w:tplc="10090005" w:tentative="1">
+      <w:start w:val="1"/>
+      <w:numFmt w:val="bullet"/>
+      <w:lvlText w:val=""/>
+      <w:lvlJc w:val="left"/>
+      <w:pPr>
+        <w:ind w:left="4320" w:hanging="360"/>
+      </w:pPr>
+      <w:rPr>
+        <w:rFonts w:ascii="Wingdings" w:hAnsi="Wingdings" w:hint="default"/>
+      </w:rPr>
+    </w:lvl>
+    <w:lvl w:ilvl="6" w:tplc="10090001" w:tentative="1">
+      <w:start w:val="1"/>
+      <w:numFmt w:val="bullet"/>
+      <w:lvlText w:val=""/>
+      <w:lvlJc w:val="left"/>
+      <w:pPr>
+        <w:ind w:left="5040" w:hanging="360"/>
+      </w:pPr>
+      <w:rPr>
+        <w:rFonts w:ascii="Symbol" w:hAnsi="Symbol" w:hint="default"/>
+      </w:rPr>
+    </w:lvl>
+    <w:lvl w:ilvl="7" w:tplc="10090003" w:tentative="1">
+      <w:start w:val="1"/>
+      <w:numFmt w:val="bullet"/>
+      <w:lvlText w:val="o"/>
+      <w:lvlJc w:val="left"/>
+      <w:pPr>
+        <w:ind w:left="5760" w:hanging="360"/>
+      </w:pPr>
+      <w:rPr>
+        <w:rFonts w:ascii="Courier New" w:hAnsi="Courier New" w:cs="Courier New" w:hint="default"/>
+      </w:rPr>
+    </w:lvl>
+    <w:lvl w:ilvl="8" w:tplc="10090005" w:tentative="1">
+      <w:start w:val="1"/>
+      <w:numFmt w:val="bullet"/>
+      <w:lvlText w:val=""/>
+      <w:lvlJc w:val="left"/>
+      <w:pPr>
+        <w:ind w:left="6480" w:hanging="360"/>
+      </w:pPr>
+      <w:rPr>
+        <w:rFonts w:ascii="Wingdings" w:hAnsi="Wingdings" w:hint="default"/>
+      </w:rPr>
+    </w:lvl>
+  </w:abstractNum>
+  <w:abstractNum w:abstractNumId="5">
     <w:nsid w:val="1DF749F2"/>
     <w:multiLevelType w:val="hybridMultilevel"/>
     <w:tmpl w:val="8E141476"/>
@@ -6964,7 +7156,7 @@
       </w:rPr>
     </w:lvl>
   </w:abstractNum>
-  <w:abstractNum w:abstractNumId="5">
+  <w:abstractNum w:abstractNumId="6">
     <w:nsid w:val="1EA26427"/>
     <w:multiLevelType w:val="hybridMultilevel"/>
     <w:tmpl w:val="D638D32E"/>
@@ -7077,7 +7269,7 @@
       </w:rPr>
     </w:lvl>
   </w:abstractNum>
-  <w:abstractNum w:abstractNumId="6">
+  <w:abstractNum w:abstractNumId="7">
     <w:nsid w:val="231A4C9B"/>
     <w:multiLevelType w:val="hybridMultilevel"/>
     <w:tmpl w:val="1AA467E0"/>
@@ -7190,7 +7382,120 @@
       </w:rPr>
     </w:lvl>
   </w:abstractNum>
-  <w:abstractNum w:abstractNumId="7">
+  <w:abstractNum w:abstractNumId="8">
+    <w:nsid w:val="2B82638D"/>
+    <w:multiLevelType w:val="hybridMultilevel"/>
+    <w:tmpl w:val="DD4413AA"/>
+    <w:lvl w:ilvl="0" w:tplc="10090001">
+      <w:start w:val="1"/>
+      <w:numFmt w:val="bullet"/>
+      <w:lvlText w:val=""/>
+      <w:lvlJc w:val="left"/>
+      <w:pPr>
+        <w:ind w:left="720" w:hanging="360"/>
+      </w:pPr>
+      <w:rPr>
+        <w:rFonts w:ascii="Symbol" w:hAnsi="Symbol" w:hint="default"/>
+      </w:rPr>
+    </w:lvl>
+    <w:lvl w:ilvl="1" w:tplc="10090003" w:tentative="1">
+      <w:start w:val="1"/>
+      <w:numFmt w:val="bullet"/>
+      <w:lvlText w:val="o"/>
+      <w:lvlJc w:val="left"/>
+      <w:pPr>
+        <w:ind w:left="1440" w:hanging="360"/>
+      </w:pPr>
+      <w:rPr>
+        <w:rFonts w:ascii="Courier New" w:hAnsi="Courier New" w:cs="Courier New" w:hint="default"/>
+      </w:rPr>
+    </w:lvl>
+    <w:lvl w:ilvl="2" w:tplc="10090005" w:tentative="1">
+      <w:start w:val="1"/>
+      <w:numFmt w:val="bullet"/>
+      <w:lvlText w:val=""/>
+      <w:lvlJc w:val="left"/>
+      <w:pPr>
+        <w:ind w:left="2160" w:hanging="360"/>
+      </w:pPr>
+      <w:rPr>
+        <w:rFonts w:ascii="Wingdings" w:hAnsi="Wingdings" w:hint="default"/>
+      </w:rPr>
+    </w:lvl>
+    <w:lvl w:ilvl="3" w:tplc="10090001" w:tentative="1">
+      <w:start w:val="1"/>
+      <w:numFmt w:val="bullet"/>
+      <w:lvlText w:val=""/>
+      <w:lvlJc w:val="left"/>
+      <w:pPr>
+        <w:ind w:left="2880" w:hanging="360"/>
+      </w:pPr>
+      <w:rPr>
+        <w:rFonts w:ascii="Symbol" w:hAnsi="Symbol" w:hint="default"/>
+      </w:rPr>
+    </w:lvl>
+    <w:lvl w:ilvl="4" w:tplc="10090003" w:tentative="1">
+      <w:start w:val="1"/>
+      <w:numFmt w:val="bullet"/>
+      <w:lvlText w:val="o"/>
+      <w:lvlJc w:val="left"/>
+      <w:pPr>
+        <w:ind w:left="3600" w:hanging="360"/>
+      </w:pPr>
+      <w:rPr>
+        <w:rFonts w:ascii="Courier New" w:hAnsi="Courier New" w:cs="Courier New" w:hint="default"/>
+      </w:rPr>
+    </w:lvl>
+    <w:lvl w:ilvl="5" w:tplc="10090005" w:tentative="1">
+      <w:start w:val="1"/>
+      <w:numFmt w:val="bullet"/>
+      <w:lvlText w:val=""/>
+      <w:lvlJc w:val="left"/>
+      <w:pPr>
+        <w:ind w:left="4320" w:hanging="360"/>
+      </w:pPr>
+      <w:rPr>
+        <w:rFonts w:ascii="Wingdings" w:hAnsi="Wingdings" w:hint="default"/>
+      </w:rPr>
+    </w:lvl>
+    <w:lvl w:ilvl="6" w:tplc="10090001" w:tentative="1">
+      <w:start w:val="1"/>
+      <w:numFmt w:val="bullet"/>
+      <w:lvlText w:val=""/>
+      <w:lvlJc w:val="left"/>
+      <w:pPr>
+        <w:ind w:left="5040" w:hanging="360"/>
+      </w:pPr>
+      <w:rPr>
+        <w:rFonts w:ascii="Symbol" w:hAnsi="Symbol" w:hint="default"/>
+      </w:rPr>
+    </w:lvl>
+    <w:lvl w:ilvl="7" w:tplc="10090003" w:tentative="1">
+      <w:start w:val="1"/>
+      <w:numFmt w:val="bullet"/>
+      <w:lvlText w:val="o"/>
+      <w:lvlJc w:val="left"/>
+      <w:pPr>
+        <w:ind w:left="5760" w:hanging="360"/>
+      </w:pPr>
+      <w:rPr>
+        <w:rFonts w:ascii="Courier New" w:hAnsi="Courier New" w:cs="Courier New" w:hint="default"/>
+      </w:rPr>
+    </w:lvl>
+    <w:lvl w:ilvl="8" w:tplc="10090005" w:tentative="1">
+      <w:start w:val="1"/>
+      <w:numFmt w:val="bullet"/>
+      <w:lvlText w:val=""/>
+      <w:lvlJc w:val="left"/>
+      <w:pPr>
+        <w:ind w:left="6480" w:hanging="360"/>
+      </w:pPr>
+      <w:rPr>
+        <w:rFonts w:ascii="Wingdings" w:hAnsi="Wingdings" w:hint="default"/>
+      </w:rPr>
+    </w:lvl>
+  </w:abstractNum>
+  <w:abstractNum w:abstractNumId="9">
     <w:nsid w:val="2BC269FE"/>
     <w:multiLevelType w:val="hybridMultilevel"/>
     <w:tmpl w:val="1408ED06"/>
@@ -7303,7 +7608,7 @@
       </w:rPr>
     </w:lvl>
   </w:abstractNum>
-  <w:abstractNum w:abstractNumId="8">
+  <w:abstractNum w:abstractNumId="10">
     <w:nsid w:val="2D863C7D"/>
     <w:multiLevelType w:val="hybridMultilevel"/>
     <w:tmpl w:val="A88EEA12"/>
@@ -7416,7 +7721,7 @@
       </w:rPr>
     </w:lvl>
   </w:abstractNum>
-  <w:abstractNum w:abstractNumId="9">
+  <w:abstractNum w:abstractNumId="11">
     <w:nsid w:val="368F4A9F"/>
     <w:multiLevelType w:val="hybridMultilevel"/>
     <w:tmpl w:val="F5E0314A"/>
@@ -7529,7 +7834,120 @@
       </w:rPr>
     </w:lvl>
   </w:abstractNum>
-  <w:abstractNum w:abstractNumId="10">
+  <w:abstractNum w:abstractNumId="12">
+    <w:nsid w:val="3F5D1255"/>
+    <w:multiLevelType w:val="hybridMultilevel"/>
+    <w:tmpl w:val="18386E84"/>
+    <w:lvl w:ilvl="0" w:tplc="10090001">
+      <w:start w:val="1"/>
+      <w:numFmt w:val="bullet"/>
+      <w:lvlText w:val=""/>
+      <w:lvlJc w:val="left"/>
+      <w:pPr>
+        <w:ind w:left="720" w:hanging="360"/>
+      </w:pPr>
+      <w:rPr>
+        <w:rFonts w:ascii="Symbol" w:hAnsi="Symbol" w:hint="default"/>
+      </w:rPr>
+    </w:lvl>
+    <w:lvl w:ilvl="1" w:tplc="10090003" w:tentative="1">
+      <w:start w:val="1"/>
+      <w:numFmt w:val="bullet"/>
+      <w:lvlText w:val="o"/>
+      <w:lvlJc w:val="left"/>
+      <w:pPr>
+        <w:ind w:left="1440" w:hanging="360"/>
+      </w:pPr>
+      <w:rPr>
+        <w:rFonts w:ascii="Courier New" w:hAnsi="Courier New" w:cs="Courier New" w:hint="default"/>
+      </w:rPr>
+    </w:lvl>
+    <w:lvl w:ilvl="2" w:tplc="10090005" w:tentative="1">
+      <w:start w:val="1"/>
+      <w:numFmt w:val="bullet"/>
+      <w:lvlText w:val=""/>
+      <w:lvlJc w:val="left"/>
+      <w:pPr>
+        <w:ind w:left="2160" w:hanging="360"/>
+      </w:pPr>
+      <w:rPr>
+        <w:rFonts w:ascii="Wingdings" w:hAnsi="Wingdings" w:hint="default"/>
+      </w:rPr>
+    </w:lvl>
+    <w:lvl w:ilvl="3" w:tplc="10090001" w:tentative="1">
+      <w:start w:val="1"/>
+      <w:numFmt w:val="bullet"/>
+      <w:lvlText w:val=""/>
+      <w:lvlJc w:val="left"/>
+      <w:pPr>
+        <w:ind w:left="2880" w:hanging="360"/>
+      </w:pPr>
+      <w:rPr>
+        <w:rFonts w:ascii="Symbol" w:hAnsi="Symbol" w:hint="default"/>
+      </w:rPr>
+    </w:lvl>
+    <w:lvl w:ilvl="4" w:tplc="10090003" w:tentative="1">
+      <w:start w:val="1"/>
+      <w:numFmt w:val="bullet"/>
+      <w:lvlText w:val="o"/>
+      <w:lvlJc w:val="left"/>
+      <w:pPr>
+        <w:ind w:left="3600" w:hanging="360"/>
+      </w:pPr>
+      <w:rPr>
+        <w:rFonts w:ascii="Courier New" w:hAnsi="Courier New" w:cs="Courier New" w:hint="default"/>
+      </w:rPr>
+    </w:lvl>
+    <w:lvl w:ilvl="5" w:tplc="10090005" w:tentative="1">
+      <w:start w:val="1"/>
+      <w:numFmt w:val="bullet"/>
+      <w:lvlText w:val=""/>
+      <w:lvlJc w:val="left"/>
+      <w:pPr>
+        <w:ind w:left="4320" w:hanging="360"/>
+      </w:pPr>
+      <w:rPr>
+        <w:rFonts w:ascii="Wingdings" w:hAnsi="Wingdings" w:hint="default"/>
+      </w:rPr>
+    </w:lvl>
+    <w:lvl w:ilvl="6" w:tplc="10090001" w:tentative="1">
+      <w:start w:val="1"/>
+      <w:numFmt w:val="bullet"/>
+      <w:lvlText w:val=""/>
+      <w:lvlJc w:val="left"/>
+      <w:pPr>
+        <w:ind w:left="5040" w:hanging="360"/>
+      </w:pPr>
+      <w:rPr>
+        <w:rFonts w:ascii="Symbol" w:hAnsi="Symbol" w:hint="default"/>
+      </w:rPr>
+    </w:lvl>
+    <w:lvl w:ilvl="7" w:tplc="10090003" w:tentative="1">
+      <w:start w:val="1"/>
+      <w:numFmt w:val="bullet"/>
+      <w:lvlText w:val="o"/>
+      <w:lvlJc w:val="left"/>
+      <w:pPr>
+        <w:ind w:left="5760" w:hanging="360"/>
+      </w:pPr>
+      <w:rPr>
+        <w:rFonts w:ascii="Courier New" w:hAnsi="Courier New" w:cs="Courier New" w:hint="default"/>
+      </w:rPr>
+    </w:lvl>
+    <w:lvl w:ilvl="8" w:tplc="10090005" w:tentative="1">
+      <w:start w:val="1"/>
+      <w:numFmt w:val="bullet"/>
+      <w:lvlText w:val=""/>
+      <w:lvlJc w:val="left"/>
+      <w:pPr>
+        <w:ind w:left="6480" w:hanging="360"/>
+      </w:pPr>
+      <w:rPr>
+        <w:rFonts w:ascii="Wingdings" w:hAnsi="Wingdings" w:hint="default"/>
+      </w:rPr>
+    </w:lvl>
+  </w:abstractNum>
+  <w:abstractNum w:abstractNumId="13">
     <w:nsid w:val="3F724124"/>
     <w:multiLevelType w:val="hybridMultilevel"/>
     <w:tmpl w:val="772C5060"/>
@@ -7642,7 +8060,7 @@
       </w:rPr>
     </w:lvl>
   </w:abstractNum>
-  <w:abstractNum w:abstractNumId="11">
+  <w:abstractNum w:abstractNumId="14">
     <w:nsid w:val="3F7F2CF1"/>
     <w:multiLevelType w:val="hybridMultilevel"/>
     <w:tmpl w:val="BB7E4CDA"/>
@@ -7755,7 +8173,7 @@
       </w:rPr>
     </w:lvl>
   </w:abstractNum>
-  <w:abstractNum w:abstractNumId="12">
+  <w:abstractNum w:abstractNumId="15">
     <w:nsid w:val="415927F4"/>
     <w:multiLevelType w:val="hybridMultilevel"/>
     <w:tmpl w:val="F09AF594"/>
@@ -7868,7 +8286,7 @@
       </w:rPr>
     </w:lvl>
   </w:abstractNum>
-  <w:abstractNum w:abstractNumId="13">
+  <w:abstractNum w:abstractNumId="16">
     <w:nsid w:val="4D7C546E"/>
     <w:multiLevelType w:val="hybridMultilevel"/>
     <w:tmpl w:val="AF98063A"/>
@@ -7981,7 +8399,7 @@
       </w:rPr>
     </w:lvl>
   </w:abstractNum>
-  <w:abstractNum w:abstractNumId="14">
+  <w:abstractNum w:abstractNumId="17">
     <w:nsid w:val="554164F4"/>
     <w:multiLevelType w:val="hybridMultilevel"/>
     <w:tmpl w:val="581EF102"/>
@@ -8094,7 +8512,7 @@
       </w:rPr>
     </w:lvl>
   </w:abstractNum>
-  <w:abstractNum w:abstractNumId="15">
+  <w:abstractNum w:abstractNumId="18">
     <w:nsid w:val="69745A0E"/>
     <w:multiLevelType w:val="hybridMultilevel"/>
     <w:tmpl w:val="451CC10A"/>
@@ -8207,7 +8625,7 @@
       </w:rPr>
     </w:lvl>
   </w:abstractNum>
-  <w:abstractNum w:abstractNumId="16">
+  <w:abstractNum w:abstractNumId="19">
     <w:nsid w:val="6B8B6F69"/>
     <w:multiLevelType w:val="hybridMultilevel"/>
     <w:tmpl w:val="B83AFDF8"/>
@@ -8320,7 +8738,7 @@
       </w:rPr>
     </w:lvl>
   </w:abstractNum>
-  <w:abstractNum w:abstractNumId="17">
+  <w:abstractNum w:abstractNumId="20">
     <w:nsid w:val="710C2F39"/>
     <w:multiLevelType w:val="hybridMultilevel"/>
     <w:tmpl w:val="D854D1C6"/>
@@ -8433,7 +8851,7 @@
       </w:rPr>
     </w:lvl>
   </w:abstractNum>
-  <w:abstractNum w:abstractNumId="18">
+  <w:abstractNum w:abstractNumId="21">
     <w:nsid w:val="73C10333"/>
     <w:multiLevelType w:val="hybridMultilevel"/>
     <w:tmpl w:val="C1A46838"/>
@@ -8547,61 +8965,70 @@
     </w:lvl>
   </w:abstractNum>
   <w:num w:numId="1">
-    <w:abstractNumId w:val="9"/>
+    <w:abstractNumId w:val="11"/>
   </w:num>
   <w:num w:numId="2">
-    <w:abstractNumId w:val="12"/>
+    <w:abstractNumId w:val="15"/>
   </w:num>
   <w:num w:numId="3">
-    <w:abstractNumId w:val="8"/>
+    <w:abstractNumId w:val="10"/>
   </w:num>
   <w:num w:numId="4">
     <w:abstractNumId w:val="3"/>
   </w:num>
   <w:num w:numId="5">
-    <w:abstractNumId w:val="4"/>
+    <w:abstractNumId w:val="5"/>
   </w:num>
   <w:num w:numId="6">
-    <w:abstractNumId w:val="17"/>
+    <w:abstractNumId w:val="20"/>
   </w:num>
   <w:num w:numId="7">
-    <w:abstractNumId w:val="5"/>
+    <w:abstractNumId w:val="6"/>
   </w:num>
   <w:num w:numId="8">
-    <w:abstractNumId w:val="15"/>
+    <w:abstractNumId w:val="18"/>
   </w:num>
   <w:num w:numId="9">
-    <w:abstractNumId w:val="6"/>
+    <w:abstractNumId w:val="7"/>
   </w:num>
   <w:num w:numId="10">
     <w:abstractNumId w:val="0"/>
   </w:num>
   <w:num w:numId="11">
+    <w:abstractNumId w:val="19"/>
+  </w:num>
+  <w:num w:numId="12">
     <w:abstractNumId w:val="16"/>
   </w:num>
-  <w:num w:numId="12">
-    <w:abstractNumId w:val="13"/>
-  </w:num>
   <w:num w:numId="13">
-    <w:abstractNumId w:val="11"/>
+    <w:abstractNumId w:val="14"/>
   </w:num>
   <w:num w:numId="14">
-    <w:abstractNumId w:val="18"/>
+    <w:abstractNumId w:val="21"/>
   </w:num>
   <w:num w:numId="15">
-    <w:abstractNumId w:val="7"/>
+    <w:abstractNumId w:val="9"/>
   </w:num>
   <w:num w:numId="16">
     <w:abstractNumId w:val="2"/>
   </w:num>
   <w:num w:numId="17">
-    <w:abstractNumId w:val="10"/>
+    <w:abstractNumId w:val="13"/>
   </w:num>
   <w:num w:numId="18">
     <w:abstractNumId w:val="1"/>
   </w:num>
   <w:num w:numId="19">
-    <w:abstractNumId w:val="14"/>
+    <w:abstractNumId w:val="17"/>
+  </w:num>
+  <w:num w:numId="20">
+    <w:abstractNumId w:val="8"/>
+  </w:num>
+  <w:num w:numId="21">
+    <w:abstractNumId w:val="4"/>
+  </w:num>
+  <w:num w:numId="22">
+    <w:abstractNumId w:val="12"/>
   </w:num>
 </w:numbering>
 </file>
@@ -9437,7 +9864,7 @@
 </file>
 
 <file path=customXml/itemProps1.xml><?xml version="1.0" encoding="utf-8"?>
-<ds:datastoreItem xmlns:ds="http://schemas.openxmlformats.org/officeDocument/2006/customXml" ds:itemID="{2122B6BA-28B2-4BF9-B4D8-AE0FCCDAFFBF}">
+<ds:datastoreItem xmlns:ds="http://schemas.openxmlformats.org/officeDocument/2006/customXml" ds:itemID="{89584BC6-0B9D-458F-B2FA-770789BDC772}">
   <ds:schemaRefs>
     <ds:schemaRef ds:uri="http://schemas.openxmlformats.org/officeDocument/2006/bibliography"/>
   </ds:schemaRefs>

</xml_diff>